<commit_message>
Added document about semantic tables
</commit_message>
<xml_diff>
--- a/Tablas semánticas.docx
+++ b/Tablas semánticas.docx
@@ -1,11 +1,11 @@
 
 <file path=word/document.xml><?xml version="1.0" encoding="utf-8"?>
-<w:document xmlns:ve="http://schemas.openxmlformats.org/markup-compatibility/2006" xmlns:o="urn:schemas-microsoft-com:office:office" xmlns:r="http://schemas.openxmlformats.org/officeDocument/2006/relationships" xmlns:m="http://schemas.openxmlformats.org/officeDocument/2006/math" xmlns:v="urn:schemas-microsoft-com:vml" xmlns:wp="http://schemas.openxmlformats.org/drawingml/2006/wordprocessingDrawing" xmlns:w10="urn:schemas-microsoft-com:office:word" xmlns:w="http://schemas.openxmlformats.org/wordprocessingml/2006/main" xmlns:wne="http://schemas.microsoft.com/office/word/2006/wordml">
+<w:document xmlns:wpc="http://schemas.microsoft.com/office/word/2010/wordprocessingCanvas" xmlns:cx="http://schemas.microsoft.com/office/drawing/2014/chartex" xmlns:cx1="http://schemas.microsoft.com/office/drawing/2015/9/8/chartex" xmlns:cx2="http://schemas.microsoft.com/office/drawing/2015/10/21/chartex" xmlns:mc="http://schemas.openxmlformats.org/markup-compatibility/2006" xmlns:o="urn:schemas-microsoft-com:office:office" xmlns:r="http://schemas.openxmlformats.org/officeDocument/2006/relationships" xmlns:m="http://schemas.openxmlformats.org/officeDocument/2006/math" xmlns:v="urn:schemas-microsoft-com:vml" xmlns:wp14="http://schemas.microsoft.com/office/word/2010/wordprocessingDrawing" xmlns:wp="http://schemas.openxmlformats.org/drawingml/2006/wordprocessingDrawing" xmlns:w10="urn:schemas-microsoft-com:office:word" xmlns:w="http://schemas.openxmlformats.org/wordprocessingml/2006/main" xmlns:w14="http://schemas.microsoft.com/office/word/2010/wordml" xmlns:w15="http://schemas.microsoft.com/office/word/2012/wordml" xmlns:w16se="http://schemas.microsoft.com/office/word/2015/wordml/symex" xmlns:wpg="http://schemas.microsoft.com/office/word/2010/wordprocessingGroup" xmlns:wpi="http://schemas.microsoft.com/office/word/2010/wordprocessingInk" xmlns:wne="http://schemas.microsoft.com/office/word/2006/wordml" xmlns:wps="http://schemas.microsoft.com/office/word/2010/wordprocessingShape" mc:Ignorable="w14 w15 w16se wp14">
   <w:background w:color="FFFFFF"/>
   <w:body>
     <w:p>
       <w:pPr>
-        <w:pStyle w:val="normal0"/>
+        <w:pStyle w:val="Normal1"/>
         <w:spacing w:line="360" w:lineRule="auto"/>
         <w:jc w:val="center"/>
       </w:pPr>
@@ -20,14 +20,14 @@
     </w:p>
     <w:p>
       <w:pPr>
-        <w:pStyle w:val="normal0"/>
+        <w:pStyle w:val="Normal1"/>
         <w:spacing w:line="360" w:lineRule="auto"/>
         <w:jc w:val="both"/>
       </w:pPr>
     </w:p>
     <w:p>
       <w:pPr>
-        <w:pStyle w:val="normal0"/>
+        <w:pStyle w:val="Normal1"/>
         <w:spacing w:line="360" w:lineRule="auto"/>
         <w:ind w:firstLine="720"/>
         <w:jc w:val="both"/>
@@ -38,7 +38,7 @@
     </w:p>
     <w:p>
       <w:pPr>
-        <w:pStyle w:val="normal0"/>
+        <w:pStyle w:val="Normal1"/>
         <w:numPr>
           <w:ilvl w:val="0"/>
           <w:numId w:val="1"/>
@@ -54,7 +54,7 @@
     </w:p>
     <w:p>
       <w:pPr>
-        <w:pStyle w:val="normal0"/>
+        <w:pStyle w:val="Normal1"/>
         <w:numPr>
           <w:ilvl w:val="0"/>
           <w:numId w:val="1"/>
@@ -70,7 +70,7 @@
     </w:p>
     <w:p>
       <w:pPr>
-        <w:pStyle w:val="normal0"/>
+        <w:pStyle w:val="Normal1"/>
         <w:numPr>
           <w:ilvl w:val="0"/>
           <w:numId w:val="1"/>
@@ -86,23 +86,20 @@
     </w:p>
     <w:p>
       <w:pPr>
-        <w:pStyle w:val="normal0"/>
+        <w:pStyle w:val="Normal1"/>
         <w:spacing w:line="360" w:lineRule="auto"/>
         <w:jc w:val="both"/>
       </w:pPr>
     </w:p>
     <w:p>
       <w:pPr>
-        <w:pStyle w:val="normal0"/>
+        <w:pStyle w:val="Normal1"/>
         <w:spacing w:line="360" w:lineRule="auto"/>
         <w:jc w:val="both"/>
       </w:pPr>
       <w:r>
         <w:tab/>
-        <w:t>La jerarquía general de la relación entre estas estructuras se muestra en la imagen siguiente (donde -&gt; indica que se apunt</w:t>
-      </w:r>
-      <w:r>
-        <w:t>a a la tabla con el nombre mostrado):</w:t>
+        <w:t>La jerarquía general de la relación entre estas estructuras se muestra en la imagen siguiente (donde -&gt; indica que se apunta a la tabla con el nombre mostrado):</w:t>
       </w:r>
     </w:p>
     <w:tbl>
@@ -118,7 +115,7 @@
           <w:insideV w:val="single" w:sz="8" w:space="0" w:color="000000"/>
         </w:tblBorders>
         <w:tblLayout w:type="fixed"/>
-        <w:tblLook w:val="0600"/>
+        <w:tblLook w:val="0600" w:firstRow="0" w:lastRow="0" w:firstColumn="0" w:lastColumn="0" w:noHBand="1" w:noVBand="1"/>
       </w:tblPr>
       <w:tblGrid>
         <w:gridCol w:w="1335"/>
@@ -142,7 +139,7 @@
           </w:tcPr>
           <w:p>
             <w:pPr>
-              <w:pStyle w:val="normal0"/>
+              <w:pStyle w:val="Normal1"/>
               <w:widowControl w:val="0"/>
               <w:spacing w:line="240" w:lineRule="auto"/>
               <w:jc w:val="center"/>
@@ -169,7 +166,7 @@
           </w:tcPr>
           <w:p>
             <w:pPr>
-              <w:pStyle w:val="normal0"/>
+              <w:pStyle w:val="Normal1"/>
               <w:widowControl w:val="0"/>
               <w:spacing w:line="240" w:lineRule="auto"/>
               <w:jc w:val="center"/>
@@ -194,7 +191,7 @@
           </w:tcPr>
           <w:p>
             <w:pPr>
-              <w:pStyle w:val="normal0"/>
+              <w:pStyle w:val="Normal1"/>
               <w:widowControl w:val="0"/>
               <w:spacing w:line="240" w:lineRule="auto"/>
               <w:jc w:val="center"/>
@@ -219,7 +216,7 @@
           </w:tcPr>
           <w:p>
             <w:pPr>
-              <w:pStyle w:val="normal0"/>
+              <w:pStyle w:val="Normal1"/>
               <w:widowControl w:val="0"/>
               <w:spacing w:line="240" w:lineRule="auto"/>
               <w:jc w:val="center"/>
@@ -232,6 +229,8 @@
             </w:r>
           </w:p>
         </w:tc>
+        <w:bookmarkStart w:id="0" w:name="_GoBack"/>
+        <w:bookmarkEnd w:id="0"/>
       </w:tr>
       <w:tr>
         <w:tc>
@@ -246,7 +245,7 @@
           </w:tcPr>
           <w:p>
             <w:pPr>
-              <w:pStyle w:val="normal0"/>
+              <w:pStyle w:val="Normal1"/>
               <w:widowControl w:val="0"/>
               <w:spacing w:line="240" w:lineRule="auto"/>
               <w:jc w:val="center"/>
@@ -268,7 +267,7 @@
           </w:tcPr>
           <w:p>
             <w:pPr>
-              <w:pStyle w:val="normal0"/>
+              <w:pStyle w:val="Normal1"/>
               <w:widowControl w:val="0"/>
               <w:spacing w:line="240" w:lineRule="auto"/>
               <w:jc w:val="center"/>
@@ -290,7 +289,7 @@
           </w:tcPr>
           <w:p>
             <w:pPr>
-              <w:pStyle w:val="normal0"/>
+              <w:pStyle w:val="Normal1"/>
               <w:widowControl w:val="0"/>
               <w:spacing w:line="240" w:lineRule="auto"/>
               <w:jc w:val="center"/>
@@ -314,7 +313,7 @@
           </w:tcPr>
           <w:p>
             <w:pPr>
-              <w:pStyle w:val="normal0"/>
+              <w:pStyle w:val="Normal1"/>
               <w:widowControl w:val="0"/>
               <w:spacing w:line="240" w:lineRule="auto"/>
               <w:jc w:val="center"/>
@@ -336,7 +335,7 @@
           </w:tcPr>
           <w:p>
             <w:pPr>
-              <w:pStyle w:val="normal0"/>
+              <w:pStyle w:val="Normal1"/>
               <w:widowControl w:val="0"/>
               <w:spacing w:line="240" w:lineRule="auto"/>
               <w:jc w:val="center"/>
@@ -358,7 +357,7 @@
           </w:tcPr>
           <w:p>
             <w:pPr>
-              <w:pStyle w:val="normal0"/>
+              <w:pStyle w:val="Normal1"/>
               <w:widowControl w:val="0"/>
               <w:spacing w:line="240" w:lineRule="auto"/>
               <w:jc w:val="center"/>
@@ -382,7 +381,7 @@
           </w:tcPr>
           <w:p>
             <w:pPr>
-              <w:pStyle w:val="normal0"/>
+              <w:pStyle w:val="Normal1"/>
               <w:widowControl w:val="0"/>
               <w:spacing w:line="240" w:lineRule="auto"/>
               <w:jc w:val="center"/>
@@ -404,7 +403,7 @@
           </w:tcPr>
           <w:p>
             <w:pPr>
-              <w:pStyle w:val="normal0"/>
+              <w:pStyle w:val="Normal1"/>
               <w:widowControl w:val="0"/>
               <w:spacing w:line="240" w:lineRule="auto"/>
               <w:jc w:val="center"/>
@@ -426,7 +425,7 @@
           </w:tcPr>
           <w:p>
             <w:pPr>
-              <w:pStyle w:val="normal0"/>
+              <w:pStyle w:val="Normal1"/>
               <w:widowControl w:val="0"/>
               <w:spacing w:line="240" w:lineRule="auto"/>
               <w:jc w:val="center"/>
@@ -440,7 +439,7 @@
     </w:tbl>
     <w:p>
       <w:pPr>
-        <w:pStyle w:val="normal0"/>
+        <w:pStyle w:val="Normal1"/>
         <w:widowControl w:val="0"/>
         <w:spacing w:line="240" w:lineRule="auto"/>
         <w:jc w:val="center"/>
@@ -459,7 +458,7 @@
           <w:insideV w:val="single" w:sz="8" w:space="0" w:color="000000"/>
         </w:tblBorders>
         <w:tblLayout w:type="fixed"/>
-        <w:tblLook w:val="0600"/>
+        <w:tblLook w:val="0600" w:firstRow="0" w:lastRow="0" w:firstColumn="0" w:lastColumn="0" w:noHBand="1" w:noVBand="1"/>
       </w:tblPr>
       <w:tblGrid>
         <w:gridCol w:w="1335"/>
@@ -483,7 +482,7 @@
           </w:tcPr>
           <w:p>
             <w:pPr>
-              <w:pStyle w:val="normal0"/>
+              <w:pStyle w:val="Normal1"/>
               <w:widowControl w:val="0"/>
               <w:spacing w:line="240" w:lineRule="auto"/>
               <w:jc w:val="center"/>
@@ -510,7 +509,7 @@
           </w:tcPr>
           <w:p>
             <w:pPr>
-              <w:pStyle w:val="normal0"/>
+              <w:pStyle w:val="Normal1"/>
               <w:widowControl w:val="0"/>
               <w:spacing w:line="240" w:lineRule="auto"/>
               <w:jc w:val="center"/>
@@ -535,7 +534,7 @@
           </w:tcPr>
           <w:p>
             <w:pPr>
-              <w:pStyle w:val="normal0"/>
+              <w:pStyle w:val="Normal1"/>
               <w:widowControl w:val="0"/>
               <w:spacing w:line="240" w:lineRule="auto"/>
               <w:jc w:val="center"/>
@@ -560,7 +559,7 @@
           </w:tcPr>
           <w:p>
             <w:pPr>
-              <w:pStyle w:val="normal0"/>
+              <w:pStyle w:val="Normal1"/>
               <w:widowControl w:val="0"/>
               <w:spacing w:line="240" w:lineRule="auto"/>
               <w:jc w:val="center"/>
@@ -587,7 +586,7 @@
           </w:tcPr>
           <w:p>
             <w:pPr>
-              <w:pStyle w:val="normal0"/>
+              <w:pStyle w:val="Normal1"/>
               <w:widowControl w:val="0"/>
               <w:spacing w:line="240" w:lineRule="auto"/>
               <w:jc w:val="center"/>
@@ -609,7 +608,7 @@
           </w:tcPr>
           <w:p>
             <w:pPr>
-              <w:pStyle w:val="normal0"/>
+              <w:pStyle w:val="Normal1"/>
               <w:widowControl w:val="0"/>
               <w:spacing w:line="240" w:lineRule="auto"/>
               <w:jc w:val="center"/>
@@ -631,7 +630,7 @@
           </w:tcPr>
           <w:p>
             <w:pPr>
-              <w:pStyle w:val="normal0"/>
+              <w:pStyle w:val="Normal1"/>
               <w:widowControl w:val="0"/>
               <w:spacing w:line="240" w:lineRule="auto"/>
               <w:jc w:val="center"/>
@@ -655,7 +654,7 @@
           </w:tcPr>
           <w:p>
             <w:pPr>
-              <w:pStyle w:val="normal0"/>
+              <w:pStyle w:val="Normal1"/>
               <w:widowControl w:val="0"/>
               <w:spacing w:line="240" w:lineRule="auto"/>
               <w:jc w:val="center"/>
@@ -677,7 +676,7 @@
           </w:tcPr>
           <w:p>
             <w:pPr>
-              <w:pStyle w:val="normal0"/>
+              <w:pStyle w:val="Normal1"/>
               <w:widowControl w:val="0"/>
               <w:spacing w:line="240" w:lineRule="auto"/>
               <w:jc w:val="center"/>
@@ -699,7 +698,7 @@
           </w:tcPr>
           <w:p>
             <w:pPr>
-              <w:pStyle w:val="normal0"/>
+              <w:pStyle w:val="Normal1"/>
               <w:widowControl w:val="0"/>
               <w:spacing w:line="240" w:lineRule="auto"/>
               <w:jc w:val="center"/>
@@ -723,7 +722,7 @@
           </w:tcPr>
           <w:p>
             <w:pPr>
-              <w:pStyle w:val="normal0"/>
+              <w:pStyle w:val="Normal1"/>
               <w:widowControl w:val="0"/>
               <w:spacing w:line="240" w:lineRule="auto"/>
               <w:jc w:val="center"/>
@@ -745,7 +744,7 @@
           </w:tcPr>
           <w:p>
             <w:pPr>
-              <w:pStyle w:val="normal0"/>
+              <w:pStyle w:val="Normal1"/>
               <w:widowControl w:val="0"/>
               <w:spacing w:line="240" w:lineRule="auto"/>
               <w:jc w:val="center"/>
@@ -767,7 +766,7 @@
           </w:tcPr>
           <w:p>
             <w:pPr>
-              <w:pStyle w:val="normal0"/>
+              <w:pStyle w:val="Normal1"/>
               <w:widowControl w:val="0"/>
               <w:spacing w:line="240" w:lineRule="auto"/>
               <w:jc w:val="center"/>
@@ -791,7 +790,7 @@
           </w:tcPr>
           <w:p>
             <w:pPr>
-              <w:pStyle w:val="normal0"/>
+              <w:pStyle w:val="Normal1"/>
               <w:widowControl w:val="0"/>
               <w:spacing w:line="240" w:lineRule="auto"/>
               <w:jc w:val="center"/>
@@ -813,7 +812,7 @@
           </w:tcPr>
           <w:p>
             <w:pPr>
-              <w:pStyle w:val="normal0"/>
+              <w:pStyle w:val="Normal1"/>
               <w:widowControl w:val="0"/>
               <w:spacing w:line="240" w:lineRule="auto"/>
               <w:jc w:val="center"/>
@@ -835,7 +834,7 @@
           </w:tcPr>
           <w:p>
             <w:pPr>
-              <w:pStyle w:val="normal0"/>
+              <w:pStyle w:val="Normal1"/>
               <w:widowControl w:val="0"/>
               <w:spacing w:line="240" w:lineRule="auto"/>
               <w:jc w:val="center"/>
@@ -849,7 +848,7 @@
     </w:tbl>
     <w:p>
       <w:pPr>
-        <w:pStyle w:val="normal0"/>
+        <w:pStyle w:val="Normal1"/>
         <w:spacing w:line="360" w:lineRule="auto"/>
         <w:jc w:val="both"/>
       </w:pPr>
@@ -867,7 +866,7 @@
           <w:insideV w:val="single" w:sz="8" w:space="0" w:color="000000"/>
         </w:tblBorders>
         <w:tblLayout w:type="fixed"/>
-        <w:tblLook w:val="0600"/>
+        <w:tblLook w:val="0600" w:firstRow="0" w:lastRow="0" w:firstColumn="0" w:lastColumn="0" w:noHBand="1" w:noVBand="1"/>
       </w:tblPr>
       <w:tblGrid>
         <w:gridCol w:w="1335"/>
@@ -891,7 +890,7 @@
           </w:tcPr>
           <w:p>
             <w:pPr>
-              <w:pStyle w:val="normal0"/>
+              <w:pStyle w:val="Normal1"/>
               <w:widowControl w:val="0"/>
               <w:spacing w:line="240" w:lineRule="auto"/>
               <w:jc w:val="center"/>
@@ -918,7 +917,7 @@
           </w:tcPr>
           <w:p>
             <w:pPr>
-              <w:pStyle w:val="normal0"/>
+              <w:pStyle w:val="Normal1"/>
               <w:widowControl w:val="0"/>
               <w:spacing w:line="240" w:lineRule="auto"/>
               <w:jc w:val="center"/>
@@ -943,7 +942,7 @@
           </w:tcPr>
           <w:p>
             <w:pPr>
-              <w:pStyle w:val="normal0"/>
+              <w:pStyle w:val="Normal1"/>
               <w:widowControl w:val="0"/>
               <w:spacing w:line="240" w:lineRule="auto"/>
               <w:jc w:val="center"/>
@@ -968,7 +967,7 @@
           </w:tcPr>
           <w:p>
             <w:pPr>
-              <w:pStyle w:val="normal0"/>
+              <w:pStyle w:val="Normal1"/>
               <w:widowControl w:val="0"/>
               <w:spacing w:line="240" w:lineRule="auto"/>
               <w:jc w:val="center"/>
@@ -995,7 +994,7 @@
           </w:tcPr>
           <w:p>
             <w:pPr>
-              <w:pStyle w:val="normal0"/>
+              <w:pStyle w:val="Normal1"/>
               <w:widowControl w:val="0"/>
               <w:spacing w:line="240" w:lineRule="auto"/>
               <w:jc w:val="center"/>
@@ -1017,7 +1016,7 @@
           </w:tcPr>
           <w:p>
             <w:pPr>
-              <w:pStyle w:val="normal0"/>
+              <w:pStyle w:val="Normal1"/>
               <w:widowControl w:val="0"/>
               <w:spacing w:line="240" w:lineRule="auto"/>
               <w:jc w:val="center"/>
@@ -1039,7 +1038,7 @@
           </w:tcPr>
           <w:p>
             <w:pPr>
-              <w:pStyle w:val="normal0"/>
+              <w:pStyle w:val="Normal1"/>
               <w:widowControl w:val="0"/>
               <w:spacing w:line="240" w:lineRule="auto"/>
               <w:jc w:val="center"/>
@@ -1053,7 +1052,7 @@
     </w:tbl>
     <w:p>
       <w:pPr>
-        <w:pStyle w:val="normal0"/>
+        <w:pStyle w:val="Normal1"/>
         <w:widowControl w:val="0"/>
         <w:spacing w:line="240" w:lineRule="auto"/>
         <w:jc w:val="center"/>
@@ -1072,7 +1071,7 @@
           <w:insideV w:val="single" w:sz="8" w:space="0" w:color="000000"/>
         </w:tblBorders>
         <w:tblLayout w:type="fixed"/>
-        <w:tblLook w:val="0600"/>
+        <w:tblLook w:val="0600" w:firstRow="0" w:lastRow="0" w:firstColumn="0" w:lastColumn="0" w:noHBand="1" w:noVBand="1"/>
       </w:tblPr>
       <w:tblGrid>
         <w:gridCol w:w="1650"/>
@@ -1097,7 +1096,7 @@
           </w:tcPr>
           <w:p>
             <w:pPr>
-              <w:pStyle w:val="normal0"/>
+              <w:pStyle w:val="Normal1"/>
               <w:widowControl w:val="0"/>
               <w:spacing w:line="240" w:lineRule="auto"/>
               <w:jc w:val="center"/>
@@ -1124,7 +1123,7 @@
           </w:tcPr>
           <w:p>
             <w:pPr>
-              <w:pStyle w:val="normal0"/>
+              <w:pStyle w:val="Normal1"/>
               <w:widowControl w:val="0"/>
               <w:spacing w:line="240" w:lineRule="auto"/>
               <w:jc w:val="center"/>
@@ -1149,7 +1148,7 @@
           </w:tcPr>
           <w:p>
             <w:pPr>
-              <w:pStyle w:val="normal0"/>
+              <w:pStyle w:val="Normal1"/>
               <w:widowControl w:val="0"/>
               <w:spacing w:line="240" w:lineRule="auto"/>
               <w:jc w:val="center"/>
@@ -1174,7 +1173,7 @@
           </w:tcPr>
           <w:p>
             <w:pPr>
-              <w:pStyle w:val="normal0"/>
+              <w:pStyle w:val="Normal1"/>
               <w:widowControl w:val="0"/>
               <w:spacing w:line="240" w:lineRule="auto"/>
               <w:jc w:val="center"/>
@@ -1199,7 +1198,7 @@
           </w:tcPr>
           <w:p>
             <w:pPr>
-              <w:pStyle w:val="normal0"/>
+              <w:pStyle w:val="Normal1"/>
               <w:widowControl w:val="0"/>
               <w:spacing w:line="240" w:lineRule="auto"/>
               <w:jc w:val="center"/>
@@ -1226,7 +1225,7 @@
           </w:tcPr>
           <w:p>
             <w:pPr>
-              <w:pStyle w:val="normal0"/>
+              <w:pStyle w:val="Normal1"/>
               <w:widowControl w:val="0"/>
               <w:spacing w:line="240" w:lineRule="auto"/>
               <w:jc w:val="center"/>
@@ -1248,7 +1247,7 @@
           </w:tcPr>
           <w:p>
             <w:pPr>
-              <w:pStyle w:val="normal0"/>
+              <w:pStyle w:val="Normal1"/>
               <w:widowControl w:val="0"/>
               <w:spacing w:line="240" w:lineRule="auto"/>
               <w:jc w:val="center"/>
@@ -1270,7 +1269,7 @@
           </w:tcPr>
           <w:p>
             <w:pPr>
-              <w:pStyle w:val="normal0"/>
+              <w:pStyle w:val="Normal1"/>
               <w:widowControl w:val="0"/>
               <w:spacing w:line="240" w:lineRule="auto"/>
               <w:jc w:val="center"/>
@@ -1292,7 +1291,7 @@
           </w:tcPr>
           <w:p>
             <w:pPr>
-              <w:pStyle w:val="normal0"/>
+              <w:pStyle w:val="Normal1"/>
               <w:widowControl w:val="0"/>
               <w:spacing w:line="240" w:lineRule="auto"/>
               <w:jc w:val="center"/>
@@ -1316,7 +1315,7 @@
           </w:tcPr>
           <w:p>
             <w:pPr>
-              <w:pStyle w:val="normal0"/>
+              <w:pStyle w:val="Normal1"/>
               <w:widowControl w:val="0"/>
               <w:spacing w:line="240" w:lineRule="auto"/>
               <w:jc w:val="center"/>
@@ -1338,7 +1337,7 @@
           </w:tcPr>
           <w:p>
             <w:pPr>
-              <w:pStyle w:val="normal0"/>
+              <w:pStyle w:val="Normal1"/>
               <w:widowControl w:val="0"/>
               <w:spacing w:line="240" w:lineRule="auto"/>
               <w:jc w:val="center"/>
@@ -1360,7 +1359,7 @@
           </w:tcPr>
           <w:p>
             <w:pPr>
-              <w:pStyle w:val="normal0"/>
+              <w:pStyle w:val="Normal1"/>
               <w:widowControl w:val="0"/>
               <w:spacing w:line="240" w:lineRule="auto"/>
               <w:jc w:val="center"/>
@@ -1382,7 +1381,7 @@
           </w:tcPr>
           <w:p>
             <w:pPr>
-              <w:pStyle w:val="normal0"/>
+              <w:pStyle w:val="Normal1"/>
               <w:widowControl w:val="0"/>
               <w:spacing w:line="240" w:lineRule="auto"/>
               <w:jc w:val="center"/>
@@ -1406,7 +1405,7 @@
           </w:tcPr>
           <w:p>
             <w:pPr>
-              <w:pStyle w:val="normal0"/>
+              <w:pStyle w:val="Normal1"/>
               <w:widowControl w:val="0"/>
               <w:spacing w:line="240" w:lineRule="auto"/>
               <w:jc w:val="center"/>
@@ -1428,7 +1427,7 @@
           </w:tcPr>
           <w:p>
             <w:pPr>
-              <w:pStyle w:val="normal0"/>
+              <w:pStyle w:val="Normal1"/>
               <w:widowControl w:val="0"/>
               <w:spacing w:line="240" w:lineRule="auto"/>
               <w:jc w:val="center"/>
@@ -1450,7 +1449,7 @@
           </w:tcPr>
           <w:p>
             <w:pPr>
-              <w:pStyle w:val="normal0"/>
+              <w:pStyle w:val="Normal1"/>
               <w:widowControl w:val="0"/>
               <w:spacing w:line="240" w:lineRule="auto"/>
               <w:jc w:val="center"/>
@@ -1472,7 +1471,7 @@
           </w:tcPr>
           <w:p>
             <w:pPr>
-              <w:pStyle w:val="normal0"/>
+              <w:pStyle w:val="Normal1"/>
               <w:widowControl w:val="0"/>
               <w:spacing w:line="240" w:lineRule="auto"/>
               <w:jc w:val="center"/>
@@ -1486,7 +1485,7 @@
     </w:tbl>
     <w:p>
       <w:pPr>
-        <w:pStyle w:val="normal0"/>
+        <w:pStyle w:val="Normal1"/>
         <w:widowControl w:val="0"/>
         <w:spacing w:line="240" w:lineRule="auto"/>
         <w:jc w:val="center"/>
@@ -1505,7 +1504,7 @@
           <w:insideV w:val="single" w:sz="8" w:space="0" w:color="000000"/>
         </w:tblBorders>
         <w:tblLayout w:type="fixed"/>
-        <w:tblLook w:val="0600"/>
+        <w:tblLook w:val="0600" w:firstRow="0" w:lastRow="0" w:firstColumn="0" w:lastColumn="0" w:noHBand="1" w:noVBand="1"/>
       </w:tblPr>
       <w:tblGrid>
         <w:gridCol w:w="1650"/>
@@ -1530,7 +1529,7 @@
           </w:tcPr>
           <w:p>
             <w:pPr>
-              <w:pStyle w:val="normal0"/>
+              <w:pStyle w:val="Normal1"/>
               <w:widowControl w:val="0"/>
               <w:spacing w:line="240" w:lineRule="auto"/>
               <w:jc w:val="center"/>
@@ -1557,7 +1556,7 @@
           </w:tcPr>
           <w:p>
             <w:pPr>
-              <w:pStyle w:val="normal0"/>
+              <w:pStyle w:val="Normal1"/>
               <w:widowControl w:val="0"/>
               <w:spacing w:line="240" w:lineRule="auto"/>
               <w:jc w:val="center"/>
@@ -1582,7 +1581,7 @@
           </w:tcPr>
           <w:p>
             <w:pPr>
-              <w:pStyle w:val="normal0"/>
+              <w:pStyle w:val="Normal1"/>
               <w:widowControl w:val="0"/>
               <w:spacing w:line="240" w:lineRule="auto"/>
               <w:jc w:val="center"/>
@@ -1607,7 +1606,7 @@
           </w:tcPr>
           <w:p>
             <w:pPr>
-              <w:pStyle w:val="normal0"/>
+              <w:pStyle w:val="Normal1"/>
               <w:widowControl w:val="0"/>
               <w:spacing w:line="240" w:lineRule="auto"/>
               <w:jc w:val="center"/>
@@ -1632,7 +1631,7 @@
           </w:tcPr>
           <w:p>
             <w:pPr>
-              <w:pStyle w:val="normal0"/>
+              <w:pStyle w:val="Normal1"/>
               <w:widowControl w:val="0"/>
               <w:spacing w:line="240" w:lineRule="auto"/>
               <w:jc w:val="center"/>
@@ -1659,7 +1658,7 @@
           </w:tcPr>
           <w:p>
             <w:pPr>
-              <w:pStyle w:val="normal0"/>
+              <w:pStyle w:val="Normal1"/>
               <w:widowControl w:val="0"/>
               <w:spacing w:line="240" w:lineRule="auto"/>
               <w:jc w:val="center"/>
@@ -1681,7 +1680,7 @@
           </w:tcPr>
           <w:p>
             <w:pPr>
-              <w:pStyle w:val="normal0"/>
+              <w:pStyle w:val="Normal1"/>
               <w:widowControl w:val="0"/>
               <w:spacing w:line="240" w:lineRule="auto"/>
               <w:jc w:val="center"/>
@@ -1703,7 +1702,7 @@
           </w:tcPr>
           <w:p>
             <w:pPr>
-              <w:pStyle w:val="normal0"/>
+              <w:pStyle w:val="Normal1"/>
               <w:widowControl w:val="0"/>
               <w:spacing w:line="240" w:lineRule="auto"/>
               <w:jc w:val="center"/>
@@ -1725,7 +1724,7 @@
           </w:tcPr>
           <w:p>
             <w:pPr>
-              <w:pStyle w:val="normal0"/>
+              <w:pStyle w:val="Normal1"/>
               <w:widowControl w:val="0"/>
               <w:spacing w:line="240" w:lineRule="auto"/>
               <w:jc w:val="center"/>
@@ -1739,7 +1738,7 @@
     </w:tbl>
     <w:p>
       <w:pPr>
-        <w:pStyle w:val="normal0"/>
+        <w:pStyle w:val="Normal1"/>
         <w:widowControl w:val="0"/>
         <w:spacing w:line="240" w:lineRule="auto"/>
         <w:jc w:val="center"/>
@@ -1758,7 +1757,7 @@
           <w:insideV w:val="single" w:sz="8" w:space="0" w:color="000000"/>
         </w:tblBorders>
         <w:tblLayout w:type="fixed"/>
-        <w:tblLook w:val="0600"/>
+        <w:tblLook w:val="0600" w:firstRow="0" w:lastRow="0" w:firstColumn="0" w:lastColumn="0" w:noHBand="1" w:noVBand="1"/>
       </w:tblPr>
       <w:tblGrid>
         <w:gridCol w:w="1650"/>
@@ -1783,7 +1782,7 @@
           </w:tcPr>
           <w:p>
             <w:pPr>
-              <w:pStyle w:val="normal0"/>
+              <w:pStyle w:val="Normal1"/>
               <w:widowControl w:val="0"/>
               <w:spacing w:line="240" w:lineRule="auto"/>
               <w:jc w:val="center"/>
@@ -1810,7 +1809,7 @@
           </w:tcPr>
           <w:p>
             <w:pPr>
-              <w:pStyle w:val="normal0"/>
+              <w:pStyle w:val="Normal1"/>
               <w:widowControl w:val="0"/>
               <w:spacing w:line="240" w:lineRule="auto"/>
               <w:jc w:val="center"/>
@@ -1835,7 +1834,7 @@
           </w:tcPr>
           <w:p>
             <w:pPr>
-              <w:pStyle w:val="normal0"/>
+              <w:pStyle w:val="Normal1"/>
               <w:widowControl w:val="0"/>
               <w:spacing w:line="240" w:lineRule="auto"/>
               <w:jc w:val="center"/>
@@ -1860,7 +1859,7 @@
           </w:tcPr>
           <w:p>
             <w:pPr>
-              <w:pStyle w:val="normal0"/>
+              <w:pStyle w:val="Normal1"/>
               <w:widowControl w:val="0"/>
               <w:spacing w:line="240" w:lineRule="auto"/>
               <w:jc w:val="center"/>
@@ -1885,7 +1884,7 @@
           </w:tcPr>
           <w:p>
             <w:pPr>
-              <w:pStyle w:val="normal0"/>
+              <w:pStyle w:val="Normal1"/>
               <w:widowControl w:val="0"/>
               <w:spacing w:line="240" w:lineRule="auto"/>
               <w:jc w:val="center"/>
@@ -1912,7 +1911,7 @@
           </w:tcPr>
           <w:p>
             <w:pPr>
-              <w:pStyle w:val="normal0"/>
+              <w:pStyle w:val="Normal1"/>
               <w:widowControl w:val="0"/>
               <w:spacing w:line="240" w:lineRule="auto"/>
               <w:jc w:val="center"/>
@@ -1934,7 +1933,7 @@
           </w:tcPr>
           <w:p>
             <w:pPr>
-              <w:pStyle w:val="normal0"/>
+              <w:pStyle w:val="Normal1"/>
               <w:widowControl w:val="0"/>
               <w:spacing w:line="240" w:lineRule="auto"/>
               <w:jc w:val="center"/>
@@ -1956,7 +1955,7 @@
           </w:tcPr>
           <w:p>
             <w:pPr>
-              <w:pStyle w:val="normal0"/>
+              <w:pStyle w:val="Normal1"/>
               <w:widowControl w:val="0"/>
               <w:spacing w:line="240" w:lineRule="auto"/>
               <w:jc w:val="center"/>
@@ -1978,7 +1977,7 @@
           </w:tcPr>
           <w:p>
             <w:pPr>
-              <w:pStyle w:val="normal0"/>
+              <w:pStyle w:val="Normal1"/>
               <w:widowControl w:val="0"/>
               <w:spacing w:line="240" w:lineRule="auto"/>
               <w:jc w:val="center"/>
@@ -1992,60 +1991,52 @@
     </w:tbl>
     <w:p>
       <w:pPr>
-        <w:pStyle w:val="normal0"/>
+        <w:pStyle w:val="Normal1"/>
         <w:spacing w:line="360" w:lineRule="auto"/>
       </w:pPr>
     </w:p>
     <w:p>
       <w:pPr>
-        <w:pStyle w:val="normal0"/>
+        <w:pStyle w:val="Normal1"/>
         <w:spacing w:line="360" w:lineRule="auto"/>
       </w:pPr>
     </w:p>
     <w:p>
       <w:pPr>
-        <w:pStyle w:val="normal0"/>
+        <w:pStyle w:val="Normal1"/>
         <w:spacing w:line="360" w:lineRule="auto"/>
         <w:jc w:val="both"/>
       </w:pPr>
       <w:r>
         <w:tab/>
-      </w:r>
-      <w:r>
         <w:t>De esta manera, el directorio de clases contendría, para cada clase, una referencia a su directorio de métodos y a su tabla de variables general. Asimismo, cada directorio de métodos contendría una referencia a la tabla de variables de dicho método.</w:t>
       </w:r>
     </w:p>
     <w:p>
       <w:pPr>
-        <w:pStyle w:val="normal0"/>
+        <w:pStyle w:val="Normal1"/>
         <w:spacing w:line="360" w:lineRule="auto"/>
         <w:jc w:val="both"/>
       </w:pPr>
       <w:r>
         <w:tab/>
-        <w:t xml:space="preserve">Para </w:t>
-      </w:r>
-      <w:r>
-        <w:t>la implementación en PLY se hará uso de los diccionarios de python para modelar las tablas, de tal manera que puedan expandirse dinámicamente.</w:t>
+        <w:t>Para la implementación en PLY se hará uso de los diccionarios de python para modelar las tablas, de tal manera que puedan expandirse dinámicamente.</w:t>
       </w:r>
     </w:p>
     <w:p>
       <w:pPr>
-        <w:pStyle w:val="normal0"/>
+        <w:pStyle w:val="Normal1"/>
         <w:spacing w:line="360" w:lineRule="auto"/>
         <w:jc w:val="both"/>
       </w:pPr>
       <w:r>
         <w:tab/>
-        <w:t>A nivel más general existirá un diccionario llamado DirClases, que usará el nombre de las clases como llave y un</w:t>
-      </w:r>
-      <w:r>
-        <w:t xml:space="preserve"> diccionario para estas como valor, como se muestra en el siguiente ejemplo:</w:t>
+        <w:t>A nivel más general existirá un diccionario llamado DirClases, que usará el nombre de las clases como llave y un diccionario para estas como valor, como se muestra en el siguiente ejemplo:</w:t>
       </w:r>
     </w:p>
     <w:p>
       <w:pPr>
-        <w:pStyle w:val="normal0"/>
+        <w:pStyle w:val="Normal1"/>
         <w:spacing w:line="360" w:lineRule="auto"/>
         <w:jc w:val="center"/>
       </w:pPr>
@@ -2060,27 +2051,25 @@
     </w:p>
     <w:p>
       <w:pPr>
-        <w:pStyle w:val="normal0"/>
+        <w:pStyle w:val="Normal1"/>
         <w:spacing w:line="360" w:lineRule="auto"/>
         <w:jc w:val="both"/>
       </w:pPr>
     </w:p>
     <w:p>
       <w:pPr>
-        <w:pStyle w:val="normal0"/>
+        <w:pStyle w:val="Normal1"/>
         <w:spacing w:line="360" w:lineRule="auto"/>
         <w:jc w:val="both"/>
       </w:pPr>
       <w:r>
         <w:tab/>
-      </w:r>
-      <w:r>
         <w:t>Donde la llave ‘variables’ contendrá como valor el diccionario representando la tabla de variables de la clase y la llave ‘metodos’ contendrá como valor el diccionario representando el directorio de procedimientos de la clase:</w:t>
       </w:r>
     </w:p>
     <w:p>
       <w:pPr>
-        <w:pStyle w:val="normal0"/>
+        <w:pStyle w:val="Normal1"/>
         <w:spacing w:line="360" w:lineRule="auto"/>
         <w:jc w:val="center"/>
       </w:pPr>
@@ -2090,15 +2079,7 @@
           <w:sz w:val="18"/>
           <w:szCs w:val="18"/>
         </w:rPr>
-        <w:t>DirClases[ClaseActual][‘metod</w:t>
-      </w:r>
-      <w:r>
-        <w:rPr>
-          <w:rFonts w:ascii="Courier New" w:eastAsia="Courier New" w:hAnsi="Courier New" w:cs="Courier New"/>
-          <w:sz w:val="18"/>
-          <w:szCs w:val="18"/>
-        </w:rPr>
-        <w:t xml:space="preserve">os’][MetodoActual] = </w:t>
+        <w:t xml:space="preserve">DirClases[ClaseActual][‘metodos’][MetodoActual] = </w:t>
       </w:r>
       <w:r>
         <w:rPr>
@@ -2127,14 +2108,14 @@
     </w:p>
     <w:p>
       <w:pPr>
-        <w:pStyle w:val="normal0"/>
+        <w:pStyle w:val="Normal1"/>
         <w:spacing w:line="360" w:lineRule="auto"/>
         <w:jc w:val="both"/>
       </w:pPr>
     </w:p>
     <w:p>
       <w:pPr>
-        <w:pStyle w:val="normal0"/>
+        <w:pStyle w:val="Normal1"/>
         <w:spacing w:line="360" w:lineRule="auto"/>
         <w:jc w:val="both"/>
       </w:pPr>
@@ -2145,7 +2126,7 @@
     </w:p>
     <w:p>
       <w:pPr>
-        <w:pStyle w:val="normal0"/>
+        <w:pStyle w:val="Normal1"/>
         <w:spacing w:line="360" w:lineRule="auto"/>
         <w:jc w:val="center"/>
       </w:pPr>
@@ -2176,26 +2157,29 @@
     </w:p>
     <w:p>
       <w:pPr>
-        <w:pStyle w:val="normal0"/>
+        <w:pStyle w:val="Normal1"/>
         <w:spacing w:line="360" w:lineRule="auto"/>
         <w:jc w:val="both"/>
       </w:pPr>
     </w:p>
     <w:p>
       <w:pPr>
-        <w:pStyle w:val="normal0"/>
+        <w:pStyle w:val="Normal1"/>
         <w:spacing w:line="360" w:lineRule="auto"/>
         <w:ind w:firstLine="720"/>
         <w:jc w:val="both"/>
       </w:pPr>
       <w:r>
-        <w:t xml:space="preserve">En este contexto, se guardarían entonces siempre la </w:t>
-      </w:r>
-      <w:r>
-        <w:t>clase actual que se está revisando y el método actual que se está revisando mediante el uso de las variables ClaseActual y MetodoActual.</w:t>
+        <w:t>En este contexto, se guardarían entonces siempre la clase actual que se está revisando y el método actual que se está revisando mediante el uso de las variables ClaseActual y MetodoActual.</w:t>
       </w:r>
     </w:p>
     <w:sectPr>
+      <w:headerReference w:type="even" r:id="rId7"/>
+      <w:headerReference w:type="default" r:id="rId8"/>
+      <w:footerReference w:type="even" r:id="rId9"/>
+      <w:footerReference w:type="default" r:id="rId10"/>
+      <w:headerReference w:type="first" r:id="rId11"/>
+      <w:footerReference w:type="first" r:id="rId12"/>
       <w:pgSz w:w="11909" w:h="16834"/>
       <w:pgMar w:top="1440" w:right="1440" w:bottom="1440" w:left="1440" w:header="720" w:footer="720" w:gutter="0"/>
       <w:pgNumType w:start="1"/>
@@ -2205,9 +2189,119 @@
 </w:document>
 </file>
 
+<file path=word/endnotes.xml><?xml version="1.0" encoding="utf-8"?>
+<w:endnotes xmlns:wpc="http://schemas.microsoft.com/office/word/2010/wordprocessingCanvas" xmlns:cx="http://schemas.microsoft.com/office/drawing/2014/chartex" xmlns:cx1="http://schemas.microsoft.com/office/drawing/2015/9/8/chartex" xmlns:cx2="http://schemas.microsoft.com/office/drawing/2015/10/21/chartex" xmlns:mc="http://schemas.openxmlformats.org/markup-compatibility/2006" xmlns:o="urn:schemas-microsoft-com:office:office" xmlns:r="http://schemas.openxmlformats.org/officeDocument/2006/relationships" xmlns:m="http://schemas.openxmlformats.org/officeDocument/2006/math" xmlns:v="urn:schemas-microsoft-com:vml" xmlns:wp14="http://schemas.microsoft.com/office/word/2010/wordprocessingDrawing" xmlns:wp="http://schemas.openxmlformats.org/drawingml/2006/wordprocessingDrawing" xmlns:w10="urn:schemas-microsoft-com:office:word" xmlns:w="http://schemas.openxmlformats.org/wordprocessingml/2006/main" xmlns:w14="http://schemas.microsoft.com/office/word/2010/wordml" xmlns:w15="http://schemas.microsoft.com/office/word/2012/wordml" xmlns:w16se="http://schemas.microsoft.com/office/word/2015/wordml/symex" xmlns:wpg="http://schemas.microsoft.com/office/word/2010/wordprocessingGroup" xmlns:wpi="http://schemas.microsoft.com/office/word/2010/wordprocessingInk" xmlns:wne="http://schemas.microsoft.com/office/word/2006/wordml" xmlns:wps="http://schemas.microsoft.com/office/word/2010/wordprocessingShape" mc:Ignorable="w14 w15 w16se wp14">
+  <w:endnote w:type="separator" w:id="-1">
+    <w:p>
+      <w:pPr>
+        <w:spacing w:line="240" w:lineRule="auto"/>
+      </w:pPr>
+      <w:r>
+        <w:separator/>
+      </w:r>
+    </w:p>
+  </w:endnote>
+  <w:endnote w:type="continuationSeparator" w:id="0">
+    <w:p>
+      <w:pPr>
+        <w:spacing w:line="240" w:lineRule="auto"/>
+      </w:pPr>
+      <w:r>
+        <w:continuationSeparator/>
+      </w:r>
+    </w:p>
+  </w:endnote>
+</w:endnotes>
+</file>
+
+<file path=word/footer1.xml><?xml version="1.0" encoding="utf-8"?>
+<w:ftr xmlns:wpc="http://schemas.microsoft.com/office/word/2010/wordprocessingCanvas" xmlns:cx="http://schemas.microsoft.com/office/drawing/2014/chartex" xmlns:cx1="http://schemas.microsoft.com/office/drawing/2015/9/8/chartex" xmlns:cx2="http://schemas.microsoft.com/office/drawing/2015/10/21/chartex" xmlns:mc="http://schemas.openxmlformats.org/markup-compatibility/2006" xmlns:o="urn:schemas-microsoft-com:office:office" xmlns:r="http://schemas.openxmlformats.org/officeDocument/2006/relationships" xmlns:m="http://schemas.openxmlformats.org/officeDocument/2006/math" xmlns:v="urn:schemas-microsoft-com:vml" xmlns:wp14="http://schemas.microsoft.com/office/word/2010/wordprocessingDrawing" xmlns:wp="http://schemas.openxmlformats.org/drawingml/2006/wordprocessingDrawing" xmlns:w10="urn:schemas-microsoft-com:office:word" xmlns:w="http://schemas.openxmlformats.org/wordprocessingml/2006/main" xmlns:w14="http://schemas.microsoft.com/office/word/2010/wordml" xmlns:w15="http://schemas.microsoft.com/office/word/2012/wordml" xmlns:w16se="http://schemas.microsoft.com/office/word/2015/wordml/symex" xmlns:wpg="http://schemas.microsoft.com/office/word/2010/wordprocessingGroup" xmlns:wpi="http://schemas.microsoft.com/office/word/2010/wordprocessingInk" xmlns:wne="http://schemas.microsoft.com/office/word/2006/wordml" xmlns:wps="http://schemas.microsoft.com/office/word/2010/wordprocessingShape" mc:Ignorable="w14 w15 w16se wp14">
+  <w:p>
+    <w:pPr>
+      <w:pStyle w:val="Footer"/>
+    </w:pPr>
+  </w:p>
+</w:ftr>
+</file>
+
+<file path=word/footer2.xml><?xml version="1.0" encoding="utf-8"?>
+<w:ftr xmlns:wpc="http://schemas.microsoft.com/office/word/2010/wordprocessingCanvas" xmlns:cx="http://schemas.microsoft.com/office/drawing/2014/chartex" xmlns:cx1="http://schemas.microsoft.com/office/drawing/2015/9/8/chartex" xmlns:cx2="http://schemas.microsoft.com/office/drawing/2015/10/21/chartex" xmlns:mc="http://schemas.openxmlformats.org/markup-compatibility/2006" xmlns:o="urn:schemas-microsoft-com:office:office" xmlns:r="http://schemas.openxmlformats.org/officeDocument/2006/relationships" xmlns:m="http://schemas.openxmlformats.org/officeDocument/2006/math" xmlns:v="urn:schemas-microsoft-com:vml" xmlns:wp14="http://schemas.microsoft.com/office/word/2010/wordprocessingDrawing" xmlns:wp="http://schemas.openxmlformats.org/drawingml/2006/wordprocessingDrawing" xmlns:w10="urn:schemas-microsoft-com:office:word" xmlns:w="http://schemas.openxmlformats.org/wordprocessingml/2006/main" xmlns:w14="http://schemas.microsoft.com/office/word/2010/wordml" xmlns:w15="http://schemas.microsoft.com/office/word/2012/wordml" xmlns:w16se="http://schemas.microsoft.com/office/word/2015/wordml/symex" xmlns:wpg="http://schemas.microsoft.com/office/word/2010/wordprocessingGroup" xmlns:wpi="http://schemas.microsoft.com/office/word/2010/wordprocessingInk" xmlns:wne="http://schemas.microsoft.com/office/word/2006/wordml" xmlns:wps="http://schemas.microsoft.com/office/word/2010/wordprocessingShape" mc:Ignorable="w14 w15 w16se wp14">
+  <w:p>
+    <w:pPr>
+      <w:pStyle w:val="Footer"/>
+    </w:pPr>
+  </w:p>
+</w:ftr>
+</file>
+
+<file path=word/footer3.xml><?xml version="1.0" encoding="utf-8"?>
+<w:ftr xmlns:wpc="http://schemas.microsoft.com/office/word/2010/wordprocessingCanvas" xmlns:cx="http://schemas.microsoft.com/office/drawing/2014/chartex" xmlns:cx1="http://schemas.microsoft.com/office/drawing/2015/9/8/chartex" xmlns:cx2="http://schemas.microsoft.com/office/drawing/2015/10/21/chartex" xmlns:mc="http://schemas.openxmlformats.org/markup-compatibility/2006" xmlns:o="urn:schemas-microsoft-com:office:office" xmlns:r="http://schemas.openxmlformats.org/officeDocument/2006/relationships" xmlns:m="http://schemas.openxmlformats.org/officeDocument/2006/math" xmlns:v="urn:schemas-microsoft-com:vml" xmlns:wp14="http://schemas.microsoft.com/office/word/2010/wordprocessingDrawing" xmlns:wp="http://schemas.openxmlformats.org/drawingml/2006/wordprocessingDrawing" xmlns:w10="urn:schemas-microsoft-com:office:word" xmlns:w="http://schemas.openxmlformats.org/wordprocessingml/2006/main" xmlns:w14="http://schemas.microsoft.com/office/word/2010/wordml" xmlns:w15="http://schemas.microsoft.com/office/word/2012/wordml" xmlns:w16se="http://schemas.microsoft.com/office/word/2015/wordml/symex" xmlns:wpg="http://schemas.microsoft.com/office/word/2010/wordprocessingGroup" xmlns:wpi="http://schemas.microsoft.com/office/word/2010/wordprocessingInk" xmlns:wne="http://schemas.microsoft.com/office/word/2006/wordml" xmlns:wps="http://schemas.microsoft.com/office/word/2010/wordprocessingShape" mc:Ignorable="w14 w15 w16se wp14">
+  <w:p>
+    <w:pPr>
+      <w:pStyle w:val="Footer"/>
+    </w:pPr>
+  </w:p>
+</w:ftr>
+</file>
+
+<file path=word/footnotes.xml><?xml version="1.0" encoding="utf-8"?>
+<w:footnotes xmlns:wpc="http://schemas.microsoft.com/office/word/2010/wordprocessingCanvas" xmlns:cx="http://schemas.microsoft.com/office/drawing/2014/chartex" xmlns:cx1="http://schemas.microsoft.com/office/drawing/2015/9/8/chartex" xmlns:cx2="http://schemas.microsoft.com/office/drawing/2015/10/21/chartex" xmlns:mc="http://schemas.openxmlformats.org/markup-compatibility/2006" xmlns:o="urn:schemas-microsoft-com:office:office" xmlns:r="http://schemas.openxmlformats.org/officeDocument/2006/relationships" xmlns:m="http://schemas.openxmlformats.org/officeDocument/2006/math" xmlns:v="urn:schemas-microsoft-com:vml" xmlns:wp14="http://schemas.microsoft.com/office/word/2010/wordprocessingDrawing" xmlns:wp="http://schemas.openxmlformats.org/drawingml/2006/wordprocessingDrawing" xmlns:w10="urn:schemas-microsoft-com:office:word" xmlns:w="http://schemas.openxmlformats.org/wordprocessingml/2006/main" xmlns:w14="http://schemas.microsoft.com/office/word/2010/wordml" xmlns:w15="http://schemas.microsoft.com/office/word/2012/wordml" xmlns:w16se="http://schemas.microsoft.com/office/word/2015/wordml/symex" xmlns:wpg="http://schemas.microsoft.com/office/word/2010/wordprocessingGroup" xmlns:wpi="http://schemas.microsoft.com/office/word/2010/wordprocessingInk" xmlns:wne="http://schemas.microsoft.com/office/word/2006/wordml" xmlns:wps="http://schemas.microsoft.com/office/word/2010/wordprocessingShape" mc:Ignorable="w14 w15 w16se wp14">
+  <w:footnote w:type="separator" w:id="-1">
+    <w:p>
+      <w:pPr>
+        <w:spacing w:line="240" w:lineRule="auto"/>
+      </w:pPr>
+      <w:r>
+        <w:separator/>
+      </w:r>
+    </w:p>
+  </w:footnote>
+  <w:footnote w:type="continuationSeparator" w:id="0">
+    <w:p>
+      <w:pPr>
+        <w:spacing w:line="240" w:lineRule="auto"/>
+      </w:pPr>
+      <w:r>
+        <w:continuationSeparator/>
+      </w:r>
+    </w:p>
+  </w:footnote>
+</w:footnotes>
+</file>
+
+<file path=word/header1.xml><?xml version="1.0" encoding="utf-8"?>
+<w:hdr xmlns:wpc="http://schemas.microsoft.com/office/word/2010/wordprocessingCanvas" xmlns:cx="http://schemas.microsoft.com/office/drawing/2014/chartex" xmlns:cx1="http://schemas.microsoft.com/office/drawing/2015/9/8/chartex" xmlns:cx2="http://schemas.microsoft.com/office/drawing/2015/10/21/chartex" xmlns:mc="http://schemas.openxmlformats.org/markup-compatibility/2006" xmlns:o="urn:schemas-microsoft-com:office:office" xmlns:r="http://schemas.openxmlformats.org/officeDocument/2006/relationships" xmlns:m="http://schemas.openxmlformats.org/officeDocument/2006/math" xmlns:v="urn:schemas-microsoft-com:vml" xmlns:wp14="http://schemas.microsoft.com/office/word/2010/wordprocessingDrawing" xmlns:wp="http://schemas.openxmlformats.org/drawingml/2006/wordprocessingDrawing" xmlns:w10="urn:schemas-microsoft-com:office:word" xmlns:w="http://schemas.openxmlformats.org/wordprocessingml/2006/main" xmlns:w14="http://schemas.microsoft.com/office/word/2010/wordml" xmlns:w15="http://schemas.microsoft.com/office/word/2012/wordml" xmlns:w16se="http://schemas.microsoft.com/office/word/2015/wordml/symex" xmlns:wpg="http://schemas.microsoft.com/office/word/2010/wordprocessingGroup" xmlns:wpi="http://schemas.microsoft.com/office/word/2010/wordprocessingInk" xmlns:wne="http://schemas.microsoft.com/office/word/2006/wordml" xmlns:wps="http://schemas.microsoft.com/office/word/2010/wordprocessingShape" mc:Ignorable="w14 w15 w16se wp14">
+  <w:p>
+    <w:pPr>
+      <w:pStyle w:val="Header"/>
+    </w:pPr>
+  </w:p>
+</w:hdr>
+</file>
+
+<file path=word/header2.xml><?xml version="1.0" encoding="utf-8"?>
+<w:hdr xmlns:wpc="http://schemas.microsoft.com/office/word/2010/wordprocessingCanvas" xmlns:cx="http://schemas.microsoft.com/office/drawing/2014/chartex" xmlns:cx1="http://schemas.microsoft.com/office/drawing/2015/9/8/chartex" xmlns:cx2="http://schemas.microsoft.com/office/drawing/2015/10/21/chartex" xmlns:mc="http://schemas.openxmlformats.org/markup-compatibility/2006" xmlns:o="urn:schemas-microsoft-com:office:office" xmlns:r="http://schemas.openxmlformats.org/officeDocument/2006/relationships" xmlns:m="http://schemas.openxmlformats.org/officeDocument/2006/math" xmlns:v="urn:schemas-microsoft-com:vml" xmlns:wp14="http://schemas.microsoft.com/office/word/2010/wordprocessingDrawing" xmlns:wp="http://schemas.openxmlformats.org/drawingml/2006/wordprocessingDrawing" xmlns:w10="urn:schemas-microsoft-com:office:word" xmlns:w="http://schemas.openxmlformats.org/wordprocessingml/2006/main" xmlns:w14="http://schemas.microsoft.com/office/word/2010/wordml" xmlns:w15="http://schemas.microsoft.com/office/word/2012/wordml" xmlns:w16se="http://schemas.microsoft.com/office/word/2015/wordml/symex" xmlns:wpg="http://schemas.microsoft.com/office/word/2010/wordprocessingGroup" xmlns:wpi="http://schemas.microsoft.com/office/word/2010/wordprocessingInk" xmlns:wne="http://schemas.microsoft.com/office/word/2006/wordml" xmlns:wps="http://schemas.microsoft.com/office/word/2010/wordprocessingShape" mc:Ignorable="w14 w15 w16se wp14">
+  <w:p>
+    <w:pPr>
+      <w:pStyle w:val="Header"/>
+    </w:pPr>
+  </w:p>
+</w:hdr>
+</file>
+
+<file path=word/header3.xml><?xml version="1.0" encoding="utf-8"?>
+<w:hdr xmlns:wpc="http://schemas.microsoft.com/office/word/2010/wordprocessingCanvas" xmlns:cx="http://schemas.microsoft.com/office/drawing/2014/chartex" xmlns:cx1="http://schemas.microsoft.com/office/drawing/2015/9/8/chartex" xmlns:cx2="http://schemas.microsoft.com/office/drawing/2015/10/21/chartex" xmlns:mc="http://schemas.openxmlformats.org/markup-compatibility/2006" xmlns:o="urn:schemas-microsoft-com:office:office" xmlns:r="http://schemas.openxmlformats.org/officeDocument/2006/relationships" xmlns:m="http://schemas.openxmlformats.org/officeDocument/2006/math" xmlns:v="urn:schemas-microsoft-com:vml" xmlns:wp14="http://schemas.microsoft.com/office/word/2010/wordprocessingDrawing" xmlns:wp="http://schemas.openxmlformats.org/drawingml/2006/wordprocessingDrawing" xmlns:w10="urn:schemas-microsoft-com:office:word" xmlns:w="http://schemas.openxmlformats.org/wordprocessingml/2006/main" xmlns:w14="http://schemas.microsoft.com/office/word/2010/wordml" xmlns:w15="http://schemas.microsoft.com/office/word/2012/wordml" xmlns:w16se="http://schemas.microsoft.com/office/word/2015/wordml/symex" xmlns:wpg="http://schemas.microsoft.com/office/word/2010/wordprocessingGroup" xmlns:wpi="http://schemas.microsoft.com/office/word/2010/wordprocessingInk" xmlns:wne="http://schemas.microsoft.com/office/word/2006/wordml" xmlns:wps="http://schemas.microsoft.com/office/word/2010/wordprocessingShape" mc:Ignorable="w14 w15 w16se wp14">
+  <w:p>
+    <w:pPr>
+      <w:pStyle w:val="Header"/>
+    </w:pPr>
+  </w:p>
+</w:hdr>
+</file>
+
 <file path=word/numbering.xml><?xml version="1.0" encoding="utf-8"?>
-<w:numbering xmlns:ve="http://schemas.openxmlformats.org/markup-compatibility/2006" xmlns:o="urn:schemas-microsoft-com:office:office" xmlns:r="http://schemas.openxmlformats.org/officeDocument/2006/relationships" xmlns:m="http://schemas.openxmlformats.org/officeDocument/2006/math" xmlns:v="urn:schemas-microsoft-com:vml" xmlns:wp="http://schemas.openxmlformats.org/drawingml/2006/wordprocessingDrawing" xmlns:w10="urn:schemas-microsoft-com:office:word" xmlns:w="http://schemas.openxmlformats.org/wordprocessingml/2006/main" xmlns:wne="http://schemas.microsoft.com/office/word/2006/wordml">
-  <w:abstractNum w:abstractNumId="0">
+<w:numbering xmlns:wpc="http://schemas.microsoft.com/office/word/2010/wordprocessingCanvas" xmlns:cx="http://schemas.microsoft.com/office/drawing/2014/chartex" xmlns:cx1="http://schemas.microsoft.com/office/drawing/2015/9/8/chartex" xmlns:cx2="http://schemas.microsoft.com/office/drawing/2015/10/21/chartex" xmlns:mc="http://schemas.openxmlformats.org/markup-compatibility/2006" xmlns:o="urn:schemas-microsoft-com:office:office" xmlns:r="http://schemas.openxmlformats.org/officeDocument/2006/relationships" xmlns:m="http://schemas.openxmlformats.org/officeDocument/2006/math" xmlns:v="urn:schemas-microsoft-com:vml" xmlns:wp14="http://schemas.microsoft.com/office/word/2010/wordprocessingDrawing" xmlns:wp="http://schemas.openxmlformats.org/drawingml/2006/wordprocessingDrawing" xmlns:w10="urn:schemas-microsoft-com:office:word" xmlns:w="http://schemas.openxmlformats.org/wordprocessingml/2006/main" xmlns:w14="http://schemas.microsoft.com/office/word/2010/wordml" xmlns:w15="http://schemas.microsoft.com/office/word/2012/wordml" xmlns:w16se="http://schemas.microsoft.com/office/word/2015/wordml/symex" xmlns:wpg="http://schemas.microsoft.com/office/word/2010/wordprocessingGroup" xmlns:wpi="http://schemas.microsoft.com/office/word/2010/wordprocessingInk" xmlns:wne="http://schemas.microsoft.com/office/word/2006/wordml" xmlns:wps="http://schemas.microsoft.com/office/word/2010/wordprocessingShape" mc:Ignorable="w14 w15 w16se wp14">
+  <w:abstractNum w:abstractNumId="0" w15:restartNumberingAfterBreak="0">
     <w:nsid w:val="59B666AF"/>
     <w:multiLevelType w:val="multilevel"/>
     <w:tmpl w:val="383E32A0"/>
@@ -2327,7 +2421,7 @@
 </file>
 
 <file path=word/styles.xml><?xml version="1.0" encoding="utf-8"?>
-<w:styles xmlns:r="http://schemas.openxmlformats.org/officeDocument/2006/relationships" xmlns:w="http://schemas.openxmlformats.org/wordprocessingml/2006/main">
+<w:styles xmlns:mc="http://schemas.openxmlformats.org/markup-compatibility/2006" xmlns:r="http://schemas.openxmlformats.org/officeDocument/2006/relationships" xmlns:w="http://schemas.openxmlformats.org/wordprocessingml/2006/main" xmlns:w14="http://schemas.microsoft.com/office/word/2010/wordml" xmlns:w15="http://schemas.microsoft.com/office/word/2012/wordml" xmlns:w16se="http://schemas.microsoft.com/office/word/2015/wordml/symex" mc:Ignorable="w14 w15 w16se">
   <w:docDefaults>
     <w:rPrDefault>
       <w:rPr>
@@ -2344,144 +2438,379 @@
       </w:pPr>
     </w:pPrDefault>
   </w:docDefaults>
-  <w:latentStyles w:defLockedState="0" w:defUIPriority="99" w:defSemiHidden="1" w:defUnhideWhenUsed="1" w:defQFormat="0" w:count="267">
-    <w:lsdException w:name="Normal" w:semiHidden="0" w:uiPriority="0" w:unhideWhenUsed="0" w:qFormat="1"/>
-    <w:lsdException w:name="heading 1" w:semiHidden="0" w:uiPriority="9" w:unhideWhenUsed="0" w:qFormat="1"/>
-    <w:lsdException w:name="heading 2" w:uiPriority="9" w:qFormat="1"/>
-    <w:lsdException w:name="heading 3" w:uiPriority="9" w:qFormat="1"/>
-    <w:lsdException w:name="heading 4" w:uiPriority="9" w:qFormat="1"/>
-    <w:lsdException w:name="heading 5" w:uiPriority="9" w:qFormat="1"/>
-    <w:lsdException w:name="heading 6" w:uiPriority="9" w:qFormat="1"/>
-    <w:lsdException w:name="heading 7" w:uiPriority="9" w:qFormat="1"/>
-    <w:lsdException w:name="heading 8" w:uiPriority="9" w:qFormat="1"/>
-    <w:lsdException w:name="heading 9" w:uiPriority="9" w:qFormat="1"/>
-    <w:lsdException w:name="toc 1" w:uiPriority="39"/>
-    <w:lsdException w:name="toc 2" w:uiPriority="39"/>
-    <w:lsdException w:name="toc 3" w:uiPriority="39"/>
-    <w:lsdException w:name="toc 4" w:uiPriority="39"/>
-    <w:lsdException w:name="toc 5" w:uiPriority="39"/>
-    <w:lsdException w:name="toc 6" w:uiPriority="39"/>
-    <w:lsdException w:name="toc 7" w:uiPriority="39"/>
-    <w:lsdException w:name="toc 8" w:uiPriority="39"/>
-    <w:lsdException w:name="toc 9" w:uiPriority="39"/>
-    <w:lsdException w:name="caption" w:uiPriority="35" w:qFormat="1"/>
-    <w:lsdException w:name="Title" w:semiHidden="0" w:uiPriority="10" w:unhideWhenUsed="0" w:qFormat="1"/>
-    <w:lsdException w:name="Default Paragraph Font" w:uiPriority="1"/>
-    <w:lsdException w:name="Subtitle" w:semiHidden="0" w:uiPriority="11" w:unhideWhenUsed="0" w:qFormat="1"/>
-    <w:lsdException w:name="Strong" w:semiHidden="0" w:uiPriority="22" w:unhideWhenUsed="0" w:qFormat="1"/>
-    <w:lsdException w:name="Emphasis" w:semiHidden="0" w:uiPriority="20" w:unhideWhenUsed="0" w:qFormat="1"/>
-    <w:lsdException w:name="Table Grid" w:semiHidden="0" w:uiPriority="59" w:unhideWhenUsed="0"/>
-    <w:lsdException w:name="Placeholder Text" w:unhideWhenUsed="0"/>
-    <w:lsdException w:name="No Spacing" w:semiHidden="0" w:uiPriority="1" w:unhideWhenUsed="0" w:qFormat="1"/>
-    <w:lsdException w:name="Light Shading" w:semiHidden="0" w:uiPriority="60" w:unhideWhenUsed="0"/>
-    <w:lsdException w:name="Light List" w:semiHidden="0" w:uiPriority="61" w:unhideWhenUsed="0"/>
-    <w:lsdException w:name="Light Grid" w:semiHidden="0" w:uiPriority="62" w:unhideWhenUsed="0"/>
-    <w:lsdException w:name="Medium Shading 1" w:semiHidden="0" w:uiPriority="63" w:unhideWhenUsed="0"/>
-    <w:lsdException w:name="Medium Shading 2" w:semiHidden="0" w:uiPriority="64" w:unhideWhenUsed="0"/>
-    <w:lsdException w:name="Medium List 1" w:semiHidden="0" w:uiPriority="65" w:unhideWhenUsed="0"/>
-    <w:lsdException w:name="Medium List 2" w:semiHidden="0" w:uiPriority="66" w:unhideWhenUsed="0"/>
-    <w:lsdException w:name="Medium Grid 1" w:semiHidden="0" w:uiPriority="67" w:unhideWhenUsed="0"/>
-    <w:lsdException w:name="Medium Grid 2" w:semiHidden="0" w:uiPriority="68" w:unhideWhenUsed="0"/>
-    <w:lsdException w:name="Medium Grid 3" w:semiHidden="0" w:uiPriority="69" w:unhideWhenUsed="0"/>
-    <w:lsdException w:name="Dark List" w:semiHidden="0" w:uiPriority="70" w:unhideWhenUsed="0"/>
-    <w:lsdException w:name="Colorful Shading" w:semiHidden="0" w:uiPriority="71" w:unhideWhenUsed="0"/>
-    <w:lsdException w:name="Colorful List" w:semiHidden="0" w:uiPriority="72" w:unhideWhenUsed="0"/>
-    <w:lsdException w:name="Colorful Grid" w:semiHidden="0" w:uiPriority="73" w:unhideWhenUsed="0"/>
-    <w:lsdException w:name="Light Shading Accent 1" w:semiHidden="0" w:uiPriority="60" w:unhideWhenUsed="0"/>
-    <w:lsdException w:name="Light List Accent 1" w:semiHidden="0" w:uiPriority="61" w:unhideWhenUsed="0"/>
-    <w:lsdException w:name="Light Grid Accent 1" w:semiHidden="0" w:uiPriority="62" w:unhideWhenUsed="0"/>
-    <w:lsdException w:name="Medium Shading 1 Accent 1" w:semiHidden="0" w:uiPriority="63" w:unhideWhenUsed="0"/>
-    <w:lsdException w:name="Medium Shading 2 Accent 1" w:semiHidden="0" w:uiPriority="64" w:unhideWhenUsed="0"/>
-    <w:lsdException w:name="Medium List 1 Accent 1" w:semiHidden="0" w:uiPriority="65" w:unhideWhenUsed="0"/>
-    <w:lsdException w:name="Revision" w:unhideWhenUsed="0"/>
-    <w:lsdException w:name="List Paragraph" w:semiHidden="0" w:uiPriority="34" w:unhideWhenUsed="0" w:qFormat="1"/>
-    <w:lsdException w:name="Quote" w:semiHidden="0" w:uiPriority="29" w:unhideWhenUsed="0" w:qFormat="1"/>
-    <w:lsdException w:name="Intense Quote" w:semiHidden="0" w:uiPriority="30" w:unhideWhenUsed="0" w:qFormat="1"/>
-    <w:lsdException w:name="Medium List 2 Accent 1" w:semiHidden="0" w:uiPriority="66" w:unhideWhenUsed="0"/>
-    <w:lsdException w:name="Medium Grid 1 Accent 1" w:semiHidden="0" w:uiPriority="67" w:unhideWhenUsed="0"/>
-    <w:lsdException w:name="Medium Grid 2 Accent 1" w:semiHidden="0" w:uiPriority="68" w:unhideWhenUsed="0"/>
-    <w:lsdException w:name="Medium Grid 3 Accent 1" w:semiHidden="0" w:uiPriority="69" w:unhideWhenUsed="0"/>
-    <w:lsdException w:name="Dark List Accent 1" w:semiHidden="0" w:uiPriority="70" w:unhideWhenUsed="0"/>
-    <w:lsdException w:name="Colorful Shading Accent 1" w:semiHidden="0" w:uiPriority="71" w:unhideWhenUsed="0"/>
-    <w:lsdException w:name="Colorful List Accent 1" w:semiHidden="0" w:uiPriority="72" w:unhideWhenUsed="0"/>
-    <w:lsdException w:name="Colorful Grid Accent 1" w:semiHidden="0" w:uiPriority="73" w:unhideWhenUsed="0"/>
-    <w:lsdException w:name="Light Shading Accent 2" w:semiHidden="0" w:uiPriority="60" w:unhideWhenUsed="0"/>
-    <w:lsdException w:name="Light List Accent 2" w:semiHidden="0" w:uiPriority="61" w:unhideWhenUsed="0"/>
-    <w:lsdException w:name="Light Grid Accent 2" w:semiHidden="0" w:uiPriority="62" w:unhideWhenUsed="0"/>
-    <w:lsdException w:name="Medium Shading 1 Accent 2" w:semiHidden="0" w:uiPriority="63" w:unhideWhenUsed="0"/>
-    <w:lsdException w:name="Medium Shading 2 Accent 2" w:semiHidden="0" w:uiPriority="64" w:unhideWhenUsed="0"/>
-    <w:lsdException w:name="Medium List 1 Accent 2" w:semiHidden="0" w:uiPriority="65" w:unhideWhenUsed="0"/>
-    <w:lsdException w:name="Medium List 2 Accent 2" w:semiHidden="0" w:uiPriority="66" w:unhideWhenUsed="0"/>
-    <w:lsdException w:name="Medium Grid 1 Accent 2" w:semiHidden="0" w:uiPriority="67" w:unhideWhenUsed="0"/>
-    <w:lsdException w:name="Medium Grid 2 Accent 2" w:semiHidden="0" w:uiPriority="68" w:unhideWhenUsed="0"/>
-    <w:lsdException w:name="Medium Grid 3 Accent 2" w:semiHidden="0" w:uiPriority="69" w:unhideWhenUsed="0"/>
-    <w:lsdException w:name="Dark List Accent 2" w:semiHidden="0" w:uiPriority="70" w:unhideWhenUsed="0"/>
-    <w:lsdException w:name="Colorful Shading Accent 2" w:semiHidden="0" w:uiPriority="71" w:unhideWhenUsed="0"/>
-    <w:lsdException w:name="Colorful List Accent 2" w:semiHidden="0" w:uiPriority="72" w:unhideWhenUsed="0"/>
-    <w:lsdException w:name="Colorful Grid Accent 2" w:semiHidden="0" w:uiPriority="73" w:unhideWhenUsed="0"/>
-    <w:lsdException w:name="Light Shading Accent 3" w:semiHidden="0" w:uiPriority="60" w:unhideWhenUsed="0"/>
-    <w:lsdException w:name="Light List Accent 3" w:semiHidden="0" w:uiPriority="61" w:unhideWhenUsed="0"/>
-    <w:lsdException w:name="Light Grid Accent 3" w:semiHidden="0" w:uiPriority="62" w:unhideWhenUsed="0"/>
-    <w:lsdException w:name="Medium Shading 1 Accent 3" w:semiHidden="0" w:uiPriority="63" w:unhideWhenUsed="0"/>
-    <w:lsdException w:name="Medium Shading 2 Accent 3" w:semiHidden="0" w:uiPriority="64" w:unhideWhenUsed="0"/>
-    <w:lsdException w:name="Medium List 1 Accent 3" w:semiHidden="0" w:uiPriority="65" w:unhideWhenUsed="0"/>
-    <w:lsdException w:name="Medium List 2 Accent 3" w:semiHidden="0" w:uiPriority="66" w:unhideWhenUsed="0"/>
-    <w:lsdException w:name="Medium Grid 1 Accent 3" w:semiHidden="0" w:uiPriority="67" w:unhideWhenUsed="0"/>
-    <w:lsdException w:name="Medium Grid 2 Accent 3" w:semiHidden="0" w:uiPriority="68" w:unhideWhenUsed="0"/>
-    <w:lsdException w:name="Medium Grid 3 Accent 3" w:semiHidden="0" w:uiPriority="69" w:unhideWhenUsed="0"/>
-    <w:lsdException w:name="Dark List Accent 3" w:semiHidden="0" w:uiPriority="70" w:unhideWhenUsed="0"/>
-    <w:lsdException w:name="Colorful Shading Accent 3" w:semiHidden="0" w:uiPriority="71" w:unhideWhenUsed="0"/>
-    <w:lsdException w:name="Colorful List Accent 3" w:semiHidden="0" w:uiPriority="72" w:unhideWhenUsed="0"/>
-    <w:lsdException w:name="Colorful Grid Accent 3" w:semiHidden="0" w:uiPriority="73" w:unhideWhenUsed="0"/>
-    <w:lsdException w:name="Light Shading Accent 4" w:semiHidden="0" w:uiPriority="60" w:unhideWhenUsed="0"/>
-    <w:lsdException w:name="Light List Accent 4" w:semiHidden="0" w:uiPriority="61" w:unhideWhenUsed="0"/>
-    <w:lsdException w:name="Light Grid Accent 4" w:semiHidden="0" w:uiPriority="62" w:unhideWhenUsed="0"/>
-    <w:lsdException w:name="Medium Shading 1 Accent 4" w:semiHidden="0" w:uiPriority="63" w:unhideWhenUsed="0"/>
-    <w:lsdException w:name="Medium Shading 2 Accent 4" w:semiHidden="0" w:uiPriority="64" w:unhideWhenUsed="0"/>
-    <w:lsdException w:name="Medium List 1 Accent 4" w:semiHidden="0" w:uiPriority="65" w:unhideWhenUsed="0"/>
-    <w:lsdException w:name="Medium List 2 Accent 4" w:semiHidden="0" w:uiPriority="66" w:unhideWhenUsed="0"/>
-    <w:lsdException w:name="Medium Grid 1 Accent 4" w:semiHidden="0" w:uiPriority="67" w:unhideWhenUsed="0"/>
-    <w:lsdException w:name="Medium Grid 2 Accent 4" w:semiHidden="0" w:uiPriority="68" w:unhideWhenUsed="0"/>
-    <w:lsdException w:name="Medium Grid 3 Accent 4" w:semiHidden="0" w:uiPriority="69" w:unhideWhenUsed="0"/>
-    <w:lsdException w:name="Dark List Accent 4" w:semiHidden="0" w:uiPriority="70" w:unhideWhenUsed="0"/>
-    <w:lsdException w:name="Colorful Shading Accent 4" w:semiHidden="0" w:uiPriority="71" w:unhideWhenUsed="0"/>
-    <w:lsdException w:name="Colorful List Accent 4" w:semiHidden="0" w:uiPriority="72" w:unhideWhenUsed="0"/>
-    <w:lsdException w:name="Colorful Grid Accent 4" w:semiHidden="0" w:uiPriority="73" w:unhideWhenUsed="0"/>
-    <w:lsdException w:name="Light Shading Accent 5" w:semiHidden="0" w:uiPriority="60" w:unhideWhenUsed="0"/>
-    <w:lsdException w:name="Light List Accent 5" w:semiHidden="0" w:uiPriority="61" w:unhideWhenUsed="0"/>
-    <w:lsdException w:name="Light Grid Accent 5" w:semiHidden="0" w:uiPriority="62" w:unhideWhenUsed="0"/>
-    <w:lsdException w:name="Medium Shading 1 Accent 5" w:semiHidden="0" w:uiPriority="63" w:unhideWhenUsed="0"/>
-    <w:lsdException w:name="Medium Shading 2 Accent 5" w:semiHidden="0" w:uiPriority="64" w:unhideWhenUsed="0"/>
-    <w:lsdException w:name="Medium List 1 Accent 5" w:semiHidden="0" w:uiPriority="65" w:unhideWhenUsed="0"/>
-    <w:lsdException w:name="Medium List 2 Accent 5" w:semiHidden="0" w:uiPriority="66" w:unhideWhenUsed="0"/>
-    <w:lsdException w:name="Medium Grid 1 Accent 5" w:semiHidden="0" w:uiPriority="67" w:unhideWhenUsed="0"/>
-    <w:lsdException w:name="Medium Grid 2 Accent 5" w:semiHidden="0" w:uiPriority="68" w:unhideWhenUsed="0"/>
-    <w:lsdException w:name="Medium Grid 3 Accent 5" w:semiHidden="0" w:uiPriority="69" w:unhideWhenUsed="0"/>
-    <w:lsdException w:name="Dark List Accent 5" w:semiHidden="0" w:uiPriority="70" w:unhideWhenUsed="0"/>
-    <w:lsdException w:name="Colorful Shading Accent 5" w:semiHidden="0" w:uiPriority="71" w:unhideWhenUsed="0"/>
-    <w:lsdException w:name="Colorful List Accent 5" w:semiHidden="0" w:uiPriority="72" w:unhideWhenUsed="0"/>
-    <w:lsdException w:name="Colorful Grid Accent 5" w:semiHidden="0" w:uiPriority="73" w:unhideWhenUsed="0"/>
-    <w:lsdException w:name="Light Shading Accent 6" w:semiHidden="0" w:uiPriority="60" w:unhideWhenUsed="0"/>
-    <w:lsdException w:name="Light List Accent 6" w:semiHidden="0" w:uiPriority="61" w:unhideWhenUsed="0"/>
-    <w:lsdException w:name="Light Grid Accent 6" w:semiHidden="0" w:uiPriority="62" w:unhideWhenUsed="0"/>
-    <w:lsdException w:name="Medium Shading 1 Accent 6" w:semiHidden="0" w:uiPriority="63" w:unhideWhenUsed="0"/>
-    <w:lsdException w:name="Medium Shading 2 Accent 6" w:semiHidden="0" w:uiPriority="64" w:unhideWhenUsed="0"/>
-    <w:lsdException w:name="Medium List 1 Accent 6" w:semiHidden="0" w:uiPriority="65" w:unhideWhenUsed="0"/>
-    <w:lsdException w:name="Medium List 2 Accent 6" w:semiHidden="0" w:uiPriority="66" w:unhideWhenUsed="0"/>
-    <w:lsdException w:name="Medium Grid 1 Accent 6" w:semiHidden="0" w:uiPriority="67" w:unhideWhenUsed="0"/>
-    <w:lsdException w:name="Medium Grid 2 Accent 6" w:semiHidden="0" w:uiPriority="68" w:unhideWhenUsed="0"/>
-    <w:lsdException w:name="Medium Grid 3 Accent 6" w:semiHidden="0" w:uiPriority="69" w:unhideWhenUsed="0"/>
-    <w:lsdException w:name="Dark List Accent 6" w:semiHidden="0" w:uiPriority="70" w:unhideWhenUsed="0"/>
-    <w:lsdException w:name="Colorful Shading Accent 6" w:semiHidden="0" w:uiPriority="71" w:unhideWhenUsed="0"/>
-    <w:lsdException w:name="Colorful List Accent 6" w:semiHidden="0" w:uiPriority="72" w:unhideWhenUsed="0"/>
-    <w:lsdException w:name="Colorful Grid Accent 6" w:semiHidden="0" w:uiPriority="73" w:unhideWhenUsed="0"/>
-    <w:lsdException w:name="Subtle Emphasis" w:semiHidden="0" w:uiPriority="19" w:unhideWhenUsed="0" w:qFormat="1"/>
-    <w:lsdException w:name="Intense Emphasis" w:semiHidden="0" w:uiPriority="21" w:unhideWhenUsed="0" w:qFormat="1"/>
-    <w:lsdException w:name="Subtle Reference" w:semiHidden="0" w:uiPriority="31" w:unhideWhenUsed="0" w:qFormat="1"/>
-    <w:lsdException w:name="Intense Reference" w:semiHidden="0" w:uiPriority="32" w:unhideWhenUsed="0" w:qFormat="1"/>
-    <w:lsdException w:name="Book Title" w:semiHidden="0" w:uiPriority="33" w:unhideWhenUsed="0" w:qFormat="1"/>
-    <w:lsdException w:name="Bibliography" w:uiPriority="37"/>
-    <w:lsdException w:name="TOC Heading" w:uiPriority="39" w:qFormat="1"/>
+  <w:latentStyles w:defLockedState="0" w:defUIPriority="99" w:defSemiHidden="0" w:defUnhideWhenUsed="0" w:defQFormat="0" w:count="372">
+    <w:lsdException w:name="Normal" w:uiPriority="0" w:qFormat="1"/>
+    <w:lsdException w:name="heading 1" w:uiPriority="9" w:qFormat="1"/>
+    <w:lsdException w:name="heading 2" w:semiHidden="1" w:uiPriority="9" w:unhideWhenUsed="1" w:qFormat="1"/>
+    <w:lsdException w:name="heading 3" w:semiHidden="1" w:uiPriority="9" w:unhideWhenUsed="1" w:qFormat="1"/>
+    <w:lsdException w:name="heading 4" w:semiHidden="1" w:uiPriority="9" w:unhideWhenUsed="1" w:qFormat="1"/>
+    <w:lsdException w:name="heading 5" w:semiHidden="1" w:uiPriority="9" w:unhideWhenUsed="1" w:qFormat="1"/>
+    <w:lsdException w:name="heading 6" w:semiHidden="1" w:uiPriority="9" w:unhideWhenUsed="1" w:qFormat="1"/>
+    <w:lsdException w:name="heading 7" w:semiHidden="1" w:uiPriority="9" w:unhideWhenUsed="1" w:qFormat="1"/>
+    <w:lsdException w:name="heading 8" w:semiHidden="1" w:uiPriority="9" w:unhideWhenUsed="1" w:qFormat="1"/>
+    <w:lsdException w:name="heading 9" w:semiHidden="1" w:uiPriority="9" w:unhideWhenUsed="1" w:qFormat="1"/>
+    <w:lsdException w:name="index 1" w:semiHidden="1" w:unhideWhenUsed="1"/>
+    <w:lsdException w:name="index 2" w:semiHidden="1" w:unhideWhenUsed="1"/>
+    <w:lsdException w:name="index 3" w:semiHidden="1" w:unhideWhenUsed="1"/>
+    <w:lsdException w:name="index 4" w:semiHidden="1" w:unhideWhenUsed="1"/>
+    <w:lsdException w:name="index 5" w:semiHidden="1" w:unhideWhenUsed="1"/>
+    <w:lsdException w:name="index 6" w:semiHidden="1" w:unhideWhenUsed="1"/>
+    <w:lsdException w:name="index 7" w:semiHidden="1" w:unhideWhenUsed="1"/>
+    <w:lsdException w:name="index 8" w:semiHidden="1" w:unhideWhenUsed="1"/>
+    <w:lsdException w:name="index 9" w:semiHidden="1" w:unhideWhenUsed="1"/>
+    <w:lsdException w:name="toc 1" w:semiHidden="1" w:uiPriority="39" w:unhideWhenUsed="1"/>
+    <w:lsdException w:name="toc 2" w:semiHidden="1" w:uiPriority="39" w:unhideWhenUsed="1"/>
+    <w:lsdException w:name="toc 3" w:semiHidden="1" w:uiPriority="39" w:unhideWhenUsed="1"/>
+    <w:lsdException w:name="toc 4" w:semiHidden="1" w:uiPriority="39" w:unhideWhenUsed="1"/>
+    <w:lsdException w:name="toc 5" w:semiHidden="1" w:uiPriority="39" w:unhideWhenUsed="1"/>
+    <w:lsdException w:name="toc 6" w:semiHidden="1" w:uiPriority="39" w:unhideWhenUsed="1"/>
+    <w:lsdException w:name="toc 7" w:semiHidden="1" w:uiPriority="39" w:unhideWhenUsed="1"/>
+    <w:lsdException w:name="toc 8" w:semiHidden="1" w:uiPriority="39" w:unhideWhenUsed="1"/>
+    <w:lsdException w:name="toc 9" w:semiHidden="1" w:uiPriority="39" w:unhideWhenUsed="1"/>
+    <w:lsdException w:name="Normal Indent" w:semiHidden="1" w:unhideWhenUsed="1"/>
+    <w:lsdException w:name="footnote text" w:semiHidden="1" w:unhideWhenUsed="1"/>
+    <w:lsdException w:name="annotation text" w:semiHidden="1" w:unhideWhenUsed="1"/>
+    <w:lsdException w:name="header" w:semiHidden="1" w:unhideWhenUsed="1"/>
+    <w:lsdException w:name="footer" w:semiHidden="1" w:unhideWhenUsed="1"/>
+    <w:lsdException w:name="index heading" w:semiHidden="1" w:unhideWhenUsed="1"/>
+    <w:lsdException w:name="caption" w:semiHidden="1" w:uiPriority="35" w:unhideWhenUsed="1" w:qFormat="1"/>
+    <w:lsdException w:name="table of figures" w:semiHidden="1" w:unhideWhenUsed="1"/>
+    <w:lsdException w:name="envelope address" w:semiHidden="1" w:unhideWhenUsed="1"/>
+    <w:lsdException w:name="envelope return" w:semiHidden="1" w:unhideWhenUsed="1"/>
+    <w:lsdException w:name="footnote reference" w:semiHidden="1" w:unhideWhenUsed="1"/>
+    <w:lsdException w:name="annotation reference" w:semiHidden="1" w:unhideWhenUsed="1"/>
+    <w:lsdException w:name="line number" w:semiHidden="1" w:unhideWhenUsed="1"/>
+    <w:lsdException w:name="page number" w:semiHidden="1" w:unhideWhenUsed="1"/>
+    <w:lsdException w:name="endnote reference" w:semiHidden="1" w:unhideWhenUsed="1"/>
+    <w:lsdException w:name="endnote text" w:semiHidden="1" w:unhideWhenUsed="1"/>
+    <w:lsdException w:name="table of authorities" w:semiHidden="1" w:unhideWhenUsed="1"/>
+    <w:lsdException w:name="macro" w:semiHidden="1" w:unhideWhenUsed="1"/>
+    <w:lsdException w:name="toa heading" w:semiHidden="1" w:unhideWhenUsed="1"/>
+    <w:lsdException w:name="List" w:semiHidden="1" w:unhideWhenUsed="1"/>
+    <w:lsdException w:name="List Bullet" w:semiHidden="1" w:unhideWhenUsed="1"/>
+    <w:lsdException w:name="List Number" w:semiHidden="1" w:unhideWhenUsed="1"/>
+    <w:lsdException w:name="List 2" w:semiHidden="1" w:unhideWhenUsed="1"/>
+    <w:lsdException w:name="List 3" w:semiHidden="1" w:unhideWhenUsed="1"/>
+    <w:lsdException w:name="List 4" w:semiHidden="1" w:unhideWhenUsed="1"/>
+    <w:lsdException w:name="List 5" w:semiHidden="1" w:unhideWhenUsed="1"/>
+    <w:lsdException w:name="List Bullet 2" w:semiHidden="1" w:unhideWhenUsed="1"/>
+    <w:lsdException w:name="List Bullet 3" w:semiHidden="1" w:unhideWhenUsed="1"/>
+    <w:lsdException w:name="List Bullet 4" w:semiHidden="1" w:unhideWhenUsed="1"/>
+    <w:lsdException w:name="List Bullet 5" w:semiHidden="1" w:unhideWhenUsed="1"/>
+    <w:lsdException w:name="List Number 2" w:semiHidden="1" w:unhideWhenUsed="1"/>
+    <w:lsdException w:name="List Number 3" w:semiHidden="1" w:unhideWhenUsed="1"/>
+    <w:lsdException w:name="List Number 4" w:semiHidden="1" w:unhideWhenUsed="1"/>
+    <w:lsdException w:name="List Number 5" w:semiHidden="1" w:unhideWhenUsed="1"/>
+    <w:lsdException w:name="Title" w:uiPriority="10" w:qFormat="1"/>
+    <w:lsdException w:name="Closing" w:semiHidden="1" w:unhideWhenUsed="1"/>
+    <w:lsdException w:name="Signature" w:semiHidden="1" w:unhideWhenUsed="1"/>
+    <w:lsdException w:name="Default Paragraph Font" w:semiHidden="1" w:uiPriority="1" w:unhideWhenUsed="1"/>
+    <w:lsdException w:name="Body Text" w:semiHidden="1" w:unhideWhenUsed="1"/>
+    <w:lsdException w:name="Body Text Indent" w:semiHidden="1" w:unhideWhenUsed="1"/>
+    <w:lsdException w:name="List Continue" w:semiHidden="1" w:unhideWhenUsed="1"/>
+    <w:lsdException w:name="List Continue 2" w:semiHidden="1" w:unhideWhenUsed="1"/>
+    <w:lsdException w:name="List Continue 3" w:semiHidden="1" w:unhideWhenUsed="1"/>
+    <w:lsdException w:name="List Continue 4" w:semiHidden="1" w:unhideWhenUsed="1"/>
+    <w:lsdException w:name="List Continue 5" w:semiHidden="1" w:unhideWhenUsed="1"/>
+    <w:lsdException w:name="Message Header" w:semiHidden="1" w:unhideWhenUsed="1"/>
+    <w:lsdException w:name="Subtitle" w:uiPriority="11" w:qFormat="1"/>
+    <w:lsdException w:name="Salutation" w:semiHidden="1" w:unhideWhenUsed="1"/>
+    <w:lsdException w:name="Date" w:semiHidden="1" w:unhideWhenUsed="1"/>
+    <w:lsdException w:name="Body Text First Indent" w:semiHidden="1" w:unhideWhenUsed="1"/>
+    <w:lsdException w:name="Body Text First Indent 2" w:semiHidden="1" w:unhideWhenUsed="1"/>
+    <w:lsdException w:name="Note Heading" w:semiHidden="1" w:unhideWhenUsed="1"/>
+    <w:lsdException w:name="Body Text 2" w:semiHidden="1" w:unhideWhenUsed="1"/>
+    <w:lsdException w:name="Body Text 3" w:semiHidden="1" w:unhideWhenUsed="1"/>
+    <w:lsdException w:name="Body Text Indent 2" w:semiHidden="1" w:unhideWhenUsed="1"/>
+    <w:lsdException w:name="Body Text Indent 3" w:semiHidden="1" w:unhideWhenUsed="1"/>
+    <w:lsdException w:name="Block Text" w:semiHidden="1" w:unhideWhenUsed="1"/>
+    <w:lsdException w:name="Hyperlink" w:semiHidden="1" w:unhideWhenUsed="1"/>
+    <w:lsdException w:name="FollowedHyperlink" w:semiHidden="1" w:unhideWhenUsed="1"/>
+    <w:lsdException w:name="Strong" w:uiPriority="22" w:qFormat="1"/>
+    <w:lsdException w:name="Emphasis" w:uiPriority="20" w:qFormat="1"/>
+    <w:lsdException w:name="Document Map" w:semiHidden="1" w:unhideWhenUsed="1"/>
+    <w:lsdException w:name="Plain Text" w:semiHidden="1" w:unhideWhenUsed="1"/>
+    <w:lsdException w:name="E-mail Signature" w:semiHidden="1" w:unhideWhenUsed="1"/>
+    <w:lsdException w:name="HTML Top of Form" w:semiHidden="1" w:unhideWhenUsed="1"/>
+    <w:lsdException w:name="HTML Bottom of Form" w:semiHidden="1" w:unhideWhenUsed="1"/>
+    <w:lsdException w:name="Normal (Web)" w:semiHidden="1" w:unhideWhenUsed="1"/>
+    <w:lsdException w:name="HTML Acronym" w:semiHidden="1" w:unhideWhenUsed="1"/>
+    <w:lsdException w:name="HTML Address" w:semiHidden="1" w:unhideWhenUsed="1"/>
+    <w:lsdException w:name="HTML Cite" w:semiHidden="1" w:unhideWhenUsed="1"/>
+    <w:lsdException w:name="HTML Code" w:semiHidden="1" w:unhideWhenUsed="1"/>
+    <w:lsdException w:name="HTML Definition" w:semiHidden="1" w:unhideWhenUsed="1"/>
+    <w:lsdException w:name="HTML Keyboard" w:semiHidden="1" w:unhideWhenUsed="1"/>
+    <w:lsdException w:name="HTML Preformatted" w:semiHidden="1" w:unhideWhenUsed="1"/>
+    <w:lsdException w:name="HTML Sample" w:semiHidden="1" w:unhideWhenUsed="1"/>
+    <w:lsdException w:name="HTML Typewriter" w:semiHidden="1" w:unhideWhenUsed="1"/>
+    <w:lsdException w:name="HTML Variable" w:semiHidden="1" w:unhideWhenUsed="1"/>
+    <w:lsdException w:name="Normal Table" w:semiHidden="1" w:unhideWhenUsed="1"/>
+    <w:lsdException w:name="annotation subject" w:semiHidden="1" w:unhideWhenUsed="1"/>
+    <w:lsdException w:name="No List" w:semiHidden="1" w:unhideWhenUsed="1"/>
+    <w:lsdException w:name="Outline List 1" w:semiHidden="1" w:unhideWhenUsed="1"/>
+    <w:lsdException w:name="Outline List 2" w:semiHidden="1" w:unhideWhenUsed="1"/>
+    <w:lsdException w:name="Outline List 3" w:semiHidden="1" w:unhideWhenUsed="1"/>
+    <w:lsdException w:name="Table Simple 1" w:semiHidden="1" w:unhideWhenUsed="1"/>
+    <w:lsdException w:name="Table Simple 2" w:semiHidden="1" w:unhideWhenUsed="1"/>
+    <w:lsdException w:name="Table Simple 3" w:semiHidden="1" w:unhideWhenUsed="1"/>
+    <w:lsdException w:name="Table Classic 1" w:semiHidden="1" w:unhideWhenUsed="1"/>
+    <w:lsdException w:name="Table Classic 2" w:semiHidden="1" w:unhideWhenUsed="1"/>
+    <w:lsdException w:name="Table Classic 3" w:semiHidden="1" w:unhideWhenUsed="1"/>
+    <w:lsdException w:name="Table Classic 4" w:semiHidden="1" w:unhideWhenUsed="1"/>
+    <w:lsdException w:name="Table Colorful 1" w:semiHidden="1" w:unhideWhenUsed="1"/>
+    <w:lsdException w:name="Table Colorful 2" w:semiHidden="1" w:unhideWhenUsed="1"/>
+    <w:lsdException w:name="Table Colorful 3" w:semiHidden="1" w:unhideWhenUsed="1"/>
+    <w:lsdException w:name="Table Columns 1" w:semiHidden="1" w:unhideWhenUsed="1"/>
+    <w:lsdException w:name="Table Columns 2" w:semiHidden="1" w:unhideWhenUsed="1"/>
+    <w:lsdException w:name="Table Columns 3" w:semiHidden="1" w:unhideWhenUsed="1"/>
+    <w:lsdException w:name="Table Columns 4" w:semiHidden="1" w:unhideWhenUsed="1"/>
+    <w:lsdException w:name="Table Columns 5" w:semiHidden="1" w:unhideWhenUsed="1"/>
+    <w:lsdException w:name="Table Grid 1" w:semiHidden="1" w:unhideWhenUsed="1"/>
+    <w:lsdException w:name="Table Grid 2" w:semiHidden="1" w:unhideWhenUsed="1"/>
+    <w:lsdException w:name="Table Grid 3" w:semiHidden="1" w:unhideWhenUsed="1"/>
+    <w:lsdException w:name="Table Grid 4" w:semiHidden="1" w:unhideWhenUsed="1"/>
+    <w:lsdException w:name="Table Grid 5" w:semiHidden="1" w:unhideWhenUsed="1"/>
+    <w:lsdException w:name="Table Grid 6" w:semiHidden="1" w:unhideWhenUsed="1"/>
+    <w:lsdException w:name="Table Grid 7" w:semiHidden="1" w:unhideWhenUsed="1"/>
+    <w:lsdException w:name="Table Grid 8" w:semiHidden="1" w:unhideWhenUsed="1"/>
+    <w:lsdException w:name="Table List 1" w:semiHidden="1" w:unhideWhenUsed="1"/>
+    <w:lsdException w:name="Table List 2" w:semiHidden="1" w:unhideWhenUsed="1"/>
+    <w:lsdException w:name="Table List 3" w:semiHidden="1" w:unhideWhenUsed="1"/>
+    <w:lsdException w:name="Table List 4" w:semiHidden="1" w:unhideWhenUsed="1"/>
+    <w:lsdException w:name="Table List 5" w:semiHidden="1" w:unhideWhenUsed="1"/>
+    <w:lsdException w:name="Table List 6" w:semiHidden="1" w:unhideWhenUsed="1"/>
+    <w:lsdException w:name="Table List 7" w:semiHidden="1" w:unhideWhenUsed="1"/>
+    <w:lsdException w:name="Table List 8" w:semiHidden="1" w:unhideWhenUsed="1"/>
+    <w:lsdException w:name="Table 3D effects 1" w:semiHidden="1" w:unhideWhenUsed="1"/>
+    <w:lsdException w:name="Table 3D effects 2" w:semiHidden="1" w:unhideWhenUsed="1"/>
+    <w:lsdException w:name="Table 3D effects 3" w:semiHidden="1" w:unhideWhenUsed="1"/>
+    <w:lsdException w:name="Table Contemporary" w:semiHidden="1" w:unhideWhenUsed="1"/>
+    <w:lsdException w:name="Table Elegant" w:semiHidden="1" w:unhideWhenUsed="1"/>
+    <w:lsdException w:name="Table Professional" w:semiHidden="1" w:unhideWhenUsed="1"/>
+    <w:lsdException w:name="Table Subtle 1" w:semiHidden="1" w:unhideWhenUsed="1"/>
+    <w:lsdException w:name="Table Subtle 2" w:semiHidden="1" w:unhideWhenUsed="1"/>
+    <w:lsdException w:name="Table Web 1" w:semiHidden="1" w:unhideWhenUsed="1"/>
+    <w:lsdException w:name="Table Web 2" w:semiHidden="1" w:unhideWhenUsed="1"/>
+    <w:lsdException w:name="Table Web 3" w:semiHidden="1" w:unhideWhenUsed="1"/>
+    <w:lsdException w:name="Balloon Text" w:semiHidden="1" w:unhideWhenUsed="1"/>
+    <w:lsdException w:name="Table Grid" w:uiPriority="59"/>
+    <w:lsdException w:name="Table Theme" w:semiHidden="1" w:unhideWhenUsed="1"/>
+    <w:lsdException w:name="Placeholder Text" w:semiHidden="1"/>
+    <w:lsdException w:name="No Spacing" w:uiPriority="1" w:qFormat="1"/>
+    <w:lsdException w:name="Light Shading" w:uiPriority="60"/>
+    <w:lsdException w:name="Light List" w:uiPriority="61"/>
+    <w:lsdException w:name="Light Grid" w:uiPriority="62"/>
+    <w:lsdException w:name="Medium Shading 1" w:uiPriority="63"/>
+    <w:lsdException w:name="Medium Shading 2" w:uiPriority="64"/>
+    <w:lsdException w:name="Medium List 1" w:uiPriority="65"/>
+    <w:lsdException w:name="Medium List 2" w:uiPriority="66"/>
+    <w:lsdException w:name="Medium Grid 1" w:uiPriority="67"/>
+    <w:lsdException w:name="Medium Grid 2" w:uiPriority="68"/>
+    <w:lsdException w:name="Medium Grid 3" w:uiPriority="69"/>
+    <w:lsdException w:name="Dark List" w:uiPriority="70"/>
+    <w:lsdException w:name="Colorful Shading" w:uiPriority="71"/>
+    <w:lsdException w:name="Colorful List" w:uiPriority="72"/>
+    <w:lsdException w:name="Colorful Grid" w:uiPriority="73"/>
+    <w:lsdException w:name="Light Shading Accent 1" w:uiPriority="60"/>
+    <w:lsdException w:name="Light List Accent 1" w:uiPriority="61"/>
+    <w:lsdException w:name="Light Grid Accent 1" w:uiPriority="62"/>
+    <w:lsdException w:name="Medium Shading 1 Accent 1" w:uiPriority="63"/>
+    <w:lsdException w:name="Medium Shading 2 Accent 1" w:uiPriority="64"/>
+    <w:lsdException w:name="Medium List 1 Accent 1" w:uiPriority="65"/>
+    <w:lsdException w:name="Revision" w:semiHidden="1"/>
+    <w:lsdException w:name="List Paragraph" w:uiPriority="34" w:qFormat="1"/>
+    <w:lsdException w:name="Quote" w:uiPriority="29" w:qFormat="1"/>
+    <w:lsdException w:name="Intense Quote" w:uiPriority="30" w:qFormat="1"/>
+    <w:lsdException w:name="Medium List 2 Accent 1" w:uiPriority="66"/>
+    <w:lsdException w:name="Medium Grid 1 Accent 1" w:uiPriority="67"/>
+    <w:lsdException w:name="Medium Grid 2 Accent 1" w:uiPriority="68"/>
+    <w:lsdException w:name="Medium Grid 3 Accent 1" w:uiPriority="69"/>
+    <w:lsdException w:name="Dark List Accent 1" w:uiPriority="70"/>
+    <w:lsdException w:name="Colorful Shading Accent 1" w:uiPriority="71"/>
+    <w:lsdException w:name="Colorful List Accent 1" w:uiPriority="72"/>
+    <w:lsdException w:name="Colorful Grid Accent 1" w:uiPriority="73"/>
+    <w:lsdException w:name="Light Shading Accent 2" w:uiPriority="60"/>
+    <w:lsdException w:name="Light List Accent 2" w:uiPriority="61"/>
+    <w:lsdException w:name="Light Grid Accent 2" w:uiPriority="62"/>
+    <w:lsdException w:name="Medium Shading 1 Accent 2" w:uiPriority="63"/>
+    <w:lsdException w:name="Medium Shading 2 Accent 2" w:uiPriority="64"/>
+    <w:lsdException w:name="Medium List 1 Accent 2" w:uiPriority="65"/>
+    <w:lsdException w:name="Medium List 2 Accent 2" w:uiPriority="66"/>
+    <w:lsdException w:name="Medium Grid 1 Accent 2" w:uiPriority="67"/>
+    <w:lsdException w:name="Medium Grid 2 Accent 2" w:uiPriority="68"/>
+    <w:lsdException w:name="Medium Grid 3 Accent 2" w:uiPriority="69"/>
+    <w:lsdException w:name="Dark List Accent 2" w:uiPriority="70"/>
+    <w:lsdException w:name="Colorful Shading Accent 2" w:uiPriority="71"/>
+    <w:lsdException w:name="Colorful List Accent 2" w:uiPriority="72"/>
+    <w:lsdException w:name="Colorful Grid Accent 2" w:uiPriority="73"/>
+    <w:lsdException w:name="Light Shading Accent 3" w:uiPriority="60"/>
+    <w:lsdException w:name="Light List Accent 3" w:uiPriority="61"/>
+    <w:lsdException w:name="Light Grid Accent 3" w:uiPriority="62"/>
+    <w:lsdException w:name="Medium Shading 1 Accent 3" w:uiPriority="63"/>
+    <w:lsdException w:name="Medium Shading 2 Accent 3" w:uiPriority="64"/>
+    <w:lsdException w:name="Medium List 1 Accent 3" w:uiPriority="65"/>
+    <w:lsdException w:name="Medium List 2 Accent 3" w:uiPriority="66"/>
+    <w:lsdException w:name="Medium Grid 1 Accent 3" w:uiPriority="67"/>
+    <w:lsdException w:name="Medium Grid 2 Accent 3" w:uiPriority="68"/>
+    <w:lsdException w:name="Medium Grid 3 Accent 3" w:uiPriority="69"/>
+    <w:lsdException w:name="Dark List Accent 3" w:uiPriority="70"/>
+    <w:lsdException w:name="Colorful Shading Accent 3" w:uiPriority="71"/>
+    <w:lsdException w:name="Colorful List Accent 3" w:uiPriority="72"/>
+    <w:lsdException w:name="Colorful Grid Accent 3" w:uiPriority="73"/>
+    <w:lsdException w:name="Light Shading Accent 4" w:uiPriority="60"/>
+    <w:lsdException w:name="Light List Accent 4" w:uiPriority="61"/>
+    <w:lsdException w:name="Light Grid Accent 4" w:uiPriority="62"/>
+    <w:lsdException w:name="Medium Shading 1 Accent 4" w:uiPriority="63"/>
+    <w:lsdException w:name="Medium Shading 2 Accent 4" w:uiPriority="64"/>
+    <w:lsdException w:name="Medium List 1 Accent 4" w:uiPriority="65"/>
+    <w:lsdException w:name="Medium List 2 Accent 4" w:uiPriority="66"/>
+    <w:lsdException w:name="Medium Grid 1 Accent 4" w:uiPriority="67"/>
+    <w:lsdException w:name="Medium Grid 2 Accent 4" w:uiPriority="68"/>
+    <w:lsdException w:name="Medium Grid 3 Accent 4" w:uiPriority="69"/>
+    <w:lsdException w:name="Dark List Accent 4" w:uiPriority="70"/>
+    <w:lsdException w:name="Colorful Shading Accent 4" w:uiPriority="71"/>
+    <w:lsdException w:name="Colorful List Accent 4" w:uiPriority="72"/>
+    <w:lsdException w:name="Colorful Grid Accent 4" w:uiPriority="73"/>
+    <w:lsdException w:name="Light Shading Accent 5" w:uiPriority="60"/>
+    <w:lsdException w:name="Light List Accent 5" w:uiPriority="61"/>
+    <w:lsdException w:name="Light Grid Accent 5" w:uiPriority="62"/>
+    <w:lsdException w:name="Medium Shading 1 Accent 5" w:uiPriority="63"/>
+    <w:lsdException w:name="Medium Shading 2 Accent 5" w:uiPriority="64"/>
+    <w:lsdException w:name="Medium List 1 Accent 5" w:uiPriority="65"/>
+    <w:lsdException w:name="Medium List 2 Accent 5" w:uiPriority="66"/>
+    <w:lsdException w:name="Medium Grid 1 Accent 5" w:uiPriority="67"/>
+    <w:lsdException w:name="Medium Grid 2 Accent 5" w:uiPriority="68"/>
+    <w:lsdException w:name="Medium Grid 3 Accent 5" w:uiPriority="69"/>
+    <w:lsdException w:name="Dark List Accent 5" w:uiPriority="70"/>
+    <w:lsdException w:name="Colorful Shading Accent 5" w:uiPriority="71"/>
+    <w:lsdException w:name="Colorful List Accent 5" w:uiPriority="72"/>
+    <w:lsdException w:name="Colorful Grid Accent 5" w:uiPriority="73"/>
+    <w:lsdException w:name="Light Shading Accent 6" w:uiPriority="60"/>
+    <w:lsdException w:name="Light List Accent 6" w:uiPriority="61"/>
+    <w:lsdException w:name="Light Grid Accent 6" w:uiPriority="62"/>
+    <w:lsdException w:name="Medium Shading 1 Accent 6" w:uiPriority="63"/>
+    <w:lsdException w:name="Medium Shading 2 Accent 6" w:uiPriority="64"/>
+    <w:lsdException w:name="Medium List 1 Accent 6" w:uiPriority="65"/>
+    <w:lsdException w:name="Medium List 2 Accent 6" w:uiPriority="66"/>
+    <w:lsdException w:name="Medium Grid 1 Accent 6" w:uiPriority="67"/>
+    <w:lsdException w:name="Medium Grid 2 Accent 6" w:uiPriority="68"/>
+    <w:lsdException w:name="Medium Grid 3 Accent 6" w:uiPriority="69"/>
+    <w:lsdException w:name="Dark List Accent 6" w:uiPriority="70"/>
+    <w:lsdException w:name="Colorful Shading Accent 6" w:uiPriority="71"/>
+    <w:lsdException w:name="Colorful List Accent 6" w:uiPriority="72"/>
+    <w:lsdException w:name="Colorful Grid Accent 6" w:uiPriority="73"/>
+    <w:lsdException w:name="Subtle Emphasis" w:uiPriority="19" w:qFormat="1"/>
+    <w:lsdException w:name="Intense Emphasis" w:uiPriority="21" w:qFormat="1"/>
+    <w:lsdException w:name="Subtle Reference" w:uiPriority="31" w:qFormat="1"/>
+    <w:lsdException w:name="Intense Reference" w:uiPriority="32" w:qFormat="1"/>
+    <w:lsdException w:name="Book Title" w:uiPriority="33" w:qFormat="1"/>
+    <w:lsdException w:name="Bibliography" w:semiHidden="1" w:uiPriority="37" w:unhideWhenUsed="1"/>
+    <w:lsdException w:name="TOC Heading" w:semiHidden="1" w:uiPriority="39" w:unhideWhenUsed="1" w:qFormat="1"/>
+    <w:lsdException w:name="Plain Table 1" w:uiPriority="41"/>
+    <w:lsdException w:name="Plain Table 2" w:uiPriority="42"/>
+    <w:lsdException w:name="Plain Table 3" w:uiPriority="43"/>
+    <w:lsdException w:name="Plain Table 4" w:uiPriority="44"/>
+    <w:lsdException w:name="Plain Table 5" w:uiPriority="45"/>
+    <w:lsdException w:name="Grid Table Light" w:uiPriority="40"/>
+    <w:lsdException w:name="Grid Table 1 Light" w:uiPriority="46"/>
+    <w:lsdException w:name="Grid Table 2" w:uiPriority="47"/>
+    <w:lsdException w:name="Grid Table 3" w:uiPriority="48"/>
+    <w:lsdException w:name="Grid Table 4" w:uiPriority="49"/>
+    <w:lsdException w:name="Grid Table 5 Dark" w:uiPriority="50"/>
+    <w:lsdException w:name="Grid Table 6 Colorful" w:uiPriority="51"/>
+    <w:lsdException w:name="Grid Table 7 Colorful" w:uiPriority="52"/>
+    <w:lsdException w:name="Grid Table 1 Light Accent 1" w:uiPriority="46"/>
+    <w:lsdException w:name="Grid Table 2 Accent 1" w:uiPriority="47"/>
+    <w:lsdException w:name="Grid Table 3 Accent 1" w:uiPriority="48"/>
+    <w:lsdException w:name="Grid Table 4 Accent 1" w:uiPriority="49"/>
+    <w:lsdException w:name="Grid Table 5 Dark Accent 1" w:uiPriority="50"/>
+    <w:lsdException w:name="Grid Table 6 Colorful Accent 1" w:uiPriority="51"/>
+    <w:lsdException w:name="Grid Table 7 Colorful Accent 1" w:uiPriority="52"/>
+    <w:lsdException w:name="Grid Table 1 Light Accent 2" w:uiPriority="46"/>
+    <w:lsdException w:name="Grid Table 2 Accent 2" w:uiPriority="47"/>
+    <w:lsdException w:name="Grid Table 3 Accent 2" w:uiPriority="48"/>
+    <w:lsdException w:name="Grid Table 4 Accent 2" w:uiPriority="49"/>
+    <w:lsdException w:name="Grid Table 5 Dark Accent 2" w:uiPriority="50"/>
+    <w:lsdException w:name="Grid Table 6 Colorful Accent 2" w:uiPriority="51"/>
+    <w:lsdException w:name="Grid Table 7 Colorful Accent 2" w:uiPriority="52"/>
+    <w:lsdException w:name="Grid Table 1 Light Accent 3" w:uiPriority="46"/>
+    <w:lsdException w:name="Grid Table 2 Accent 3" w:uiPriority="47"/>
+    <w:lsdException w:name="Grid Table 3 Accent 3" w:uiPriority="48"/>
+    <w:lsdException w:name="Grid Table 4 Accent 3" w:uiPriority="49"/>
+    <w:lsdException w:name="Grid Table 5 Dark Accent 3" w:uiPriority="50"/>
+    <w:lsdException w:name="Grid Table 6 Colorful Accent 3" w:uiPriority="51"/>
+    <w:lsdException w:name="Grid Table 7 Colorful Accent 3" w:uiPriority="52"/>
+    <w:lsdException w:name="Grid Table 1 Light Accent 4" w:uiPriority="46"/>
+    <w:lsdException w:name="Grid Table 2 Accent 4" w:uiPriority="47"/>
+    <w:lsdException w:name="Grid Table 3 Accent 4" w:uiPriority="48"/>
+    <w:lsdException w:name="Grid Table 4 Accent 4" w:uiPriority="49"/>
+    <w:lsdException w:name="Grid Table 5 Dark Accent 4" w:uiPriority="50"/>
+    <w:lsdException w:name="Grid Table 6 Colorful Accent 4" w:uiPriority="51"/>
+    <w:lsdException w:name="Grid Table 7 Colorful Accent 4" w:uiPriority="52"/>
+    <w:lsdException w:name="Grid Table 1 Light Accent 5" w:uiPriority="46"/>
+    <w:lsdException w:name="Grid Table 2 Accent 5" w:uiPriority="47"/>
+    <w:lsdException w:name="Grid Table 3 Accent 5" w:uiPriority="48"/>
+    <w:lsdException w:name="Grid Table 4 Accent 5" w:uiPriority="49"/>
+    <w:lsdException w:name="Grid Table 5 Dark Accent 5" w:uiPriority="50"/>
+    <w:lsdException w:name="Grid Table 6 Colorful Accent 5" w:uiPriority="51"/>
+    <w:lsdException w:name="Grid Table 7 Colorful Accent 5" w:uiPriority="52"/>
+    <w:lsdException w:name="Grid Table 1 Light Accent 6" w:uiPriority="46"/>
+    <w:lsdException w:name="Grid Table 2 Accent 6" w:uiPriority="47"/>
+    <w:lsdException w:name="Grid Table 3 Accent 6" w:uiPriority="48"/>
+    <w:lsdException w:name="Grid Table 4 Accent 6" w:uiPriority="49"/>
+    <w:lsdException w:name="Grid Table 5 Dark Accent 6" w:uiPriority="50"/>
+    <w:lsdException w:name="Grid Table 6 Colorful Accent 6" w:uiPriority="51"/>
+    <w:lsdException w:name="Grid Table 7 Colorful Accent 6" w:uiPriority="52"/>
+    <w:lsdException w:name="List Table 1 Light" w:uiPriority="46"/>
+    <w:lsdException w:name="List Table 2" w:uiPriority="47"/>
+    <w:lsdException w:name="List Table 3" w:uiPriority="48"/>
+    <w:lsdException w:name="List Table 4" w:uiPriority="49"/>
+    <w:lsdException w:name="List Table 5 Dark" w:uiPriority="50"/>
+    <w:lsdException w:name="List Table 6 Colorful" w:uiPriority="51"/>
+    <w:lsdException w:name="List Table 7 Colorful" w:uiPriority="52"/>
+    <w:lsdException w:name="List Table 1 Light Accent 1" w:uiPriority="46"/>
+    <w:lsdException w:name="List Table 2 Accent 1" w:uiPriority="47"/>
+    <w:lsdException w:name="List Table 3 Accent 1" w:uiPriority="48"/>
+    <w:lsdException w:name="List Table 4 Accent 1" w:uiPriority="49"/>
+    <w:lsdException w:name="List Table 5 Dark Accent 1" w:uiPriority="50"/>
+    <w:lsdException w:name="List Table 6 Colorful Accent 1" w:uiPriority="51"/>
+    <w:lsdException w:name="List Table 7 Colorful Accent 1" w:uiPriority="52"/>
+    <w:lsdException w:name="List Table 1 Light Accent 2" w:uiPriority="46"/>
+    <w:lsdException w:name="List Table 2 Accent 2" w:uiPriority="47"/>
+    <w:lsdException w:name="List Table 3 Accent 2" w:uiPriority="48"/>
+    <w:lsdException w:name="List Table 4 Accent 2" w:uiPriority="49"/>
+    <w:lsdException w:name="List Table 5 Dark Accent 2" w:uiPriority="50"/>
+    <w:lsdException w:name="List Table 6 Colorful Accent 2" w:uiPriority="51"/>
+    <w:lsdException w:name="List Table 7 Colorful Accent 2" w:uiPriority="52"/>
+    <w:lsdException w:name="List Table 1 Light Accent 3" w:uiPriority="46"/>
+    <w:lsdException w:name="List Table 2 Accent 3" w:uiPriority="47"/>
+    <w:lsdException w:name="List Table 3 Accent 3" w:uiPriority="48"/>
+    <w:lsdException w:name="List Table 4 Accent 3" w:uiPriority="49"/>
+    <w:lsdException w:name="List Table 5 Dark Accent 3" w:uiPriority="50"/>
+    <w:lsdException w:name="List Table 6 Colorful Accent 3" w:uiPriority="51"/>
+    <w:lsdException w:name="List Table 7 Colorful Accent 3" w:uiPriority="52"/>
+    <w:lsdException w:name="List Table 1 Light Accent 4" w:uiPriority="46"/>
+    <w:lsdException w:name="List Table 2 Accent 4" w:uiPriority="47"/>
+    <w:lsdException w:name="List Table 3 Accent 4" w:uiPriority="48"/>
+    <w:lsdException w:name="List Table 4 Accent 4" w:uiPriority="49"/>
+    <w:lsdException w:name="List Table 5 Dark Accent 4" w:uiPriority="50"/>
+    <w:lsdException w:name="List Table 6 Colorful Accent 4" w:uiPriority="51"/>
+    <w:lsdException w:name="List Table 7 Colorful Accent 4" w:uiPriority="52"/>
+    <w:lsdException w:name="List Table 1 Light Accent 5" w:uiPriority="46"/>
+    <w:lsdException w:name="List Table 2 Accent 5" w:uiPriority="47"/>
+    <w:lsdException w:name="List Table 3 Accent 5" w:uiPriority="48"/>
+    <w:lsdException w:name="List Table 4 Accent 5" w:uiPriority="49"/>
+    <w:lsdException w:name="List Table 5 Dark Accent 5" w:uiPriority="50"/>
+    <w:lsdException w:name="List Table 6 Colorful Accent 5" w:uiPriority="51"/>
+    <w:lsdException w:name="List Table 7 Colorful Accent 5" w:uiPriority="52"/>
+    <w:lsdException w:name="List Table 1 Light Accent 6" w:uiPriority="46"/>
+    <w:lsdException w:name="List Table 2 Accent 6" w:uiPriority="47"/>
+    <w:lsdException w:name="List Table 3 Accent 6" w:uiPriority="48"/>
+    <w:lsdException w:name="List Table 4 Accent 6" w:uiPriority="49"/>
+    <w:lsdException w:name="List Table 5 Dark Accent 6" w:uiPriority="50"/>
+    <w:lsdException w:name="List Table 6 Colorful Accent 6" w:uiPriority="51"/>
+    <w:lsdException w:name="List Table 7 Colorful Accent 6" w:uiPriority="52"/>
+    <w:lsdException w:name="Mention" w:semiHidden="1" w:unhideWhenUsed="1"/>
   </w:latentStyles>
   <w:style w:type="paragraph" w:default="1" w:styleId="Normal">
     <w:name w:val="Normal"/>
@@ -2489,8 +2818,8 @@
   </w:style>
   <w:style w:type="paragraph" w:styleId="Heading1">
     <w:name w:val="heading 1"/>
-    <w:basedOn w:val="normal0"/>
-    <w:next w:val="normal0"/>
+    <w:basedOn w:val="Normal1"/>
+    <w:next w:val="Normal1"/>
     <w:rsid w:val="00455107"/>
     <w:pPr>
       <w:keepNext/>
@@ -2506,8 +2835,8 @@
   </w:style>
   <w:style w:type="paragraph" w:styleId="Heading2">
     <w:name w:val="heading 2"/>
-    <w:basedOn w:val="normal0"/>
-    <w:next w:val="normal0"/>
+    <w:basedOn w:val="Normal1"/>
+    <w:next w:val="Normal1"/>
     <w:rsid w:val="00455107"/>
     <w:pPr>
       <w:keepNext/>
@@ -2523,8 +2852,8 @@
   </w:style>
   <w:style w:type="paragraph" w:styleId="Heading3">
     <w:name w:val="heading 3"/>
-    <w:basedOn w:val="normal0"/>
-    <w:next w:val="normal0"/>
+    <w:basedOn w:val="Normal1"/>
+    <w:next w:val="Normal1"/>
     <w:rsid w:val="00455107"/>
     <w:pPr>
       <w:keepNext/>
@@ -2541,8 +2870,8 @@
   </w:style>
   <w:style w:type="paragraph" w:styleId="Heading4">
     <w:name w:val="heading 4"/>
-    <w:basedOn w:val="normal0"/>
-    <w:next w:val="normal0"/>
+    <w:basedOn w:val="Normal1"/>
+    <w:next w:val="Normal1"/>
     <w:rsid w:val="00455107"/>
     <w:pPr>
       <w:keepNext/>
@@ -2559,8 +2888,8 @@
   </w:style>
   <w:style w:type="paragraph" w:styleId="Heading5">
     <w:name w:val="heading 5"/>
-    <w:basedOn w:val="normal0"/>
-    <w:next w:val="normal0"/>
+    <w:basedOn w:val="Normal1"/>
+    <w:next w:val="Normal1"/>
     <w:rsid w:val="00455107"/>
     <w:pPr>
       <w:keepNext/>
@@ -2575,8 +2904,8 @@
   </w:style>
   <w:style w:type="paragraph" w:styleId="Heading6">
     <w:name w:val="heading 6"/>
-    <w:basedOn w:val="normal0"/>
-    <w:next w:val="normal0"/>
+    <w:basedOn w:val="Normal1"/>
+    <w:next w:val="Normal1"/>
     <w:rsid w:val="00455107"/>
     <w:pPr>
       <w:keepNext/>
@@ -2601,7 +2930,6 @@
     <w:uiPriority w:val="99"/>
     <w:semiHidden/>
     <w:unhideWhenUsed/>
-    <w:qFormat/>
     <w:tblPr>
       <w:tblInd w:w="0" w:type="dxa"/>
       <w:tblCellMar>
@@ -2618,14 +2946,14 @@
     <w:semiHidden/>
     <w:unhideWhenUsed/>
   </w:style>
-  <w:style w:type="paragraph" w:customStyle="1" w:styleId="normal0">
-    <w:name w:val="normal"/>
+  <w:style w:type="paragraph" w:customStyle="1" w:styleId="Normal1">
+    <w:name w:val="Normal1"/>
     <w:rsid w:val="00455107"/>
   </w:style>
   <w:style w:type="paragraph" w:styleId="Title">
     <w:name w:val="Title"/>
-    <w:basedOn w:val="normal0"/>
-    <w:next w:val="normal0"/>
+    <w:basedOn w:val="Normal1"/>
+    <w:next w:val="Normal1"/>
     <w:rsid w:val="00455107"/>
     <w:pPr>
       <w:keepNext/>
@@ -2640,8 +2968,8 @@
   </w:style>
   <w:style w:type="paragraph" w:styleId="Subtitle">
     <w:name w:val="Subtitle"/>
-    <w:basedOn w:val="normal0"/>
-    <w:next w:val="normal0"/>
+    <w:basedOn w:val="Normal1"/>
+    <w:next w:val="Normal1"/>
     <w:rsid w:val="00455107"/>
     <w:pPr>
       <w:keepNext/>
@@ -2661,13 +2989,6 @@
     <w:tblPr>
       <w:tblStyleRowBandSize w:val="1"/>
       <w:tblStyleColBandSize w:val="1"/>
-      <w:tblInd w:w="0" w:type="dxa"/>
-      <w:tblCellMar>
-        <w:top w:w="0" w:type="dxa"/>
-        <w:left w:w="108" w:type="dxa"/>
-        <w:bottom w:w="0" w:type="dxa"/>
-        <w:right w:w="108" w:type="dxa"/>
-      </w:tblCellMar>
     </w:tblPr>
   </w:style>
   <w:style w:type="table" w:customStyle="1" w:styleId="a0">
@@ -2676,13 +2997,6 @@
     <w:tblPr>
       <w:tblStyleRowBandSize w:val="1"/>
       <w:tblStyleColBandSize w:val="1"/>
-      <w:tblInd w:w="0" w:type="dxa"/>
-      <w:tblCellMar>
-        <w:top w:w="0" w:type="dxa"/>
-        <w:left w:w="108" w:type="dxa"/>
-        <w:bottom w:w="0" w:type="dxa"/>
-        <w:right w:w="108" w:type="dxa"/>
-      </w:tblCellMar>
     </w:tblPr>
   </w:style>
   <w:style w:type="table" w:customStyle="1" w:styleId="a1">
@@ -2691,13 +3005,6 @@
     <w:tblPr>
       <w:tblStyleRowBandSize w:val="1"/>
       <w:tblStyleColBandSize w:val="1"/>
-      <w:tblInd w:w="0" w:type="dxa"/>
-      <w:tblCellMar>
-        <w:top w:w="0" w:type="dxa"/>
-        <w:left w:w="108" w:type="dxa"/>
-        <w:bottom w:w="0" w:type="dxa"/>
-        <w:right w:w="108" w:type="dxa"/>
-      </w:tblCellMar>
     </w:tblPr>
   </w:style>
   <w:style w:type="table" w:customStyle="1" w:styleId="a2">
@@ -2706,13 +3013,6 @@
     <w:tblPr>
       <w:tblStyleRowBandSize w:val="1"/>
       <w:tblStyleColBandSize w:val="1"/>
-      <w:tblInd w:w="0" w:type="dxa"/>
-      <w:tblCellMar>
-        <w:top w:w="0" w:type="dxa"/>
-        <w:left w:w="108" w:type="dxa"/>
-        <w:bottom w:w="0" w:type="dxa"/>
-        <w:right w:w="108" w:type="dxa"/>
-      </w:tblCellMar>
     </w:tblPr>
   </w:style>
   <w:style w:type="table" w:customStyle="1" w:styleId="a3">
@@ -2721,13 +3021,6 @@
     <w:tblPr>
       <w:tblStyleRowBandSize w:val="1"/>
       <w:tblStyleColBandSize w:val="1"/>
-      <w:tblInd w:w="0" w:type="dxa"/>
-      <w:tblCellMar>
-        <w:top w:w="0" w:type="dxa"/>
-        <w:left w:w="108" w:type="dxa"/>
-        <w:bottom w:w="0" w:type="dxa"/>
-        <w:right w:w="108" w:type="dxa"/>
-      </w:tblCellMar>
     </w:tblPr>
   </w:style>
   <w:style w:type="table" w:customStyle="1" w:styleId="a4">
@@ -2736,14 +3029,51 @@
     <w:tblPr>
       <w:tblStyleRowBandSize w:val="1"/>
       <w:tblStyleColBandSize w:val="1"/>
-      <w:tblInd w:w="0" w:type="dxa"/>
-      <w:tblCellMar>
-        <w:top w:w="0" w:type="dxa"/>
-        <w:left w:w="108" w:type="dxa"/>
-        <w:bottom w:w="0" w:type="dxa"/>
-        <w:right w:w="108" w:type="dxa"/>
-      </w:tblCellMar>
     </w:tblPr>
+  </w:style>
+  <w:style w:type="paragraph" w:styleId="Header">
+    <w:name w:val="header"/>
+    <w:basedOn w:val="Normal"/>
+    <w:link w:val="HeaderChar"/>
+    <w:uiPriority w:val="99"/>
+    <w:unhideWhenUsed/>
+    <w:rsid w:val="001B4600"/>
+    <w:pPr>
+      <w:tabs>
+        <w:tab w:val="center" w:pos="4680"/>
+        <w:tab w:val="right" w:pos="9360"/>
+      </w:tabs>
+      <w:spacing w:line="240" w:lineRule="auto"/>
+    </w:pPr>
+  </w:style>
+  <w:style w:type="character" w:customStyle="1" w:styleId="HeaderChar">
+    <w:name w:val="Header Char"/>
+    <w:basedOn w:val="DefaultParagraphFont"/>
+    <w:link w:val="Header"/>
+    <w:uiPriority w:val="99"/>
+    <w:rsid w:val="001B4600"/>
+  </w:style>
+  <w:style w:type="paragraph" w:styleId="Footer">
+    <w:name w:val="footer"/>
+    <w:basedOn w:val="Normal"/>
+    <w:link w:val="FooterChar"/>
+    <w:uiPriority w:val="99"/>
+    <w:unhideWhenUsed/>
+    <w:rsid w:val="001B4600"/>
+    <w:pPr>
+      <w:tabs>
+        <w:tab w:val="center" w:pos="4680"/>
+        <w:tab w:val="right" w:pos="9360"/>
+      </w:tabs>
+      <w:spacing w:line="240" w:lineRule="auto"/>
+    </w:pPr>
+  </w:style>
+  <w:style w:type="character" w:customStyle="1" w:styleId="FooterChar">
+    <w:name w:val="Footer Char"/>
+    <w:basedOn w:val="DefaultParagraphFont"/>
+    <w:link w:val="Footer"/>
+    <w:uiPriority w:val="99"/>
+    <w:rsid w:val="001B4600"/>
   </w:style>
 </w:styles>
 </file>

</xml_diff>